<commit_message>
Remote Processing in progress and updated AA
</commit_message>
<xml_diff>
--- a/docs/Quality Assurance/QA_doc.docx
+++ b/docs/Quality Assurance/QA_doc.docx
@@ -329,15 +329,7 @@
           <w:sz w:val="28"/>
           <w:szCs w:val="28"/>
         </w:rPr>
-        <w:t>QA Table</w:t>
-      </w:r>
-      <w:r>
-        <w:rPr>
-          <w:rFonts w:ascii="Times New Roman" w:hAnsi="Times New Roman" w:cs="Times New Roman"/>
-          <w:sz w:val="28"/>
-          <w:szCs w:val="28"/>
-        </w:rPr>
-        <w:t xml:space="preserve">    </w:t>
+        <w:t xml:space="preserve">QA Table    </w:t>
       </w:r>
       <w:r>
         <w:rPr>
@@ -602,8 +594,18 @@
                 <w:sz w:val="24"/>
                 <w:szCs w:val="24"/>
               </w:rPr>
-              <w:t>/people</w:t>
-            </w:r>
+              <w:t>/</w:t>
+            </w:r>
+            <w:proofErr w:type="gramStart"/>
+            <w:r>
+              <w:rPr>
+                <w:rFonts w:ascii="Times New Roman" w:hAnsi="Times New Roman" w:cs="Times New Roman"/>
+                <w:sz w:val="24"/>
+                <w:szCs w:val="24"/>
+              </w:rPr>
+              <w:t>people</w:t>
+            </w:r>
+            <w:proofErr w:type="gramEnd"/>
           </w:p>
         </w:tc>
         <w:tc>
@@ -612,7 +614,6 @@
           </w:tcPr>
           <w:p>
             <w:pPr>
-              <w:spacing w:after="0" w:line="240" w:lineRule="auto"/>
               <w:rPr>
                 <w:rFonts w:ascii="Times New Roman" w:hAnsi="Times New Roman" w:cs="Times New Roman"/>
                 <w:sz w:val="24"/>
@@ -638,7 +639,6 @@
           </w:p>
           <w:p>
             <w:pPr>
-              <w:spacing w:after="0" w:line="240" w:lineRule="auto"/>
               <w:rPr>
                 <w:rFonts w:ascii="Times New Roman" w:hAnsi="Times New Roman" w:cs="Times New Roman"/>
                 <w:sz w:val="24"/>
@@ -659,20 +659,11 @@
                 <w:sz w:val="24"/>
                 <w:szCs w:val="24"/>
               </w:rPr>
-              <w:t>:</w:t>
-            </w:r>
-            <w:r>
-              <w:rPr>
-                <w:rFonts w:ascii="Times New Roman" w:hAnsi="Times New Roman" w:cs="Times New Roman"/>
-                <w:sz w:val="24"/>
-                <w:szCs w:val="24"/>
-              </w:rPr>
-              <w:t xml:space="preserve"> string</w:t>
-            </w:r>
-          </w:p>
-          <w:p>
-            <w:pPr>
-              <w:spacing w:after="0" w:line="240" w:lineRule="auto"/>
+              <w:t>: string</w:t>
+            </w:r>
+          </w:p>
+          <w:p>
+            <w:pPr>
               <w:rPr>
                 <w:rFonts w:ascii="Times New Roman" w:hAnsi="Times New Roman" w:cs="Times New Roman"/>
                 <w:sz w:val="24"/>
@@ -698,7 +689,6 @@
           </w:p>
           <w:p>
             <w:pPr>
-              <w:spacing w:after="0" w:line="240" w:lineRule="auto"/>
               <w:rPr>
                 <w:rFonts w:ascii="Times New Roman" w:hAnsi="Times New Roman" w:cs="Times New Roman"/>
                 <w:sz w:val="24"/>
@@ -790,8 +780,18 @@
                 <w:sz w:val="24"/>
                 <w:szCs w:val="24"/>
               </w:rPr>
-              <w:t>/nominations</w:t>
-            </w:r>
+              <w:t>/</w:t>
+            </w:r>
+            <w:proofErr w:type="gramStart"/>
+            <w:r>
+              <w:rPr>
+                <w:rFonts w:ascii="Times New Roman" w:hAnsi="Times New Roman" w:cs="Times New Roman"/>
+                <w:sz w:val="24"/>
+                <w:szCs w:val="24"/>
+              </w:rPr>
+              <w:t>nominations</w:t>
+            </w:r>
+            <w:proofErr w:type="gramEnd"/>
           </w:p>
         </w:tc>
         <w:tc>
@@ -800,7 +800,6 @@
           </w:tcPr>
           <w:p>
             <w:pPr>
-              <w:spacing w:after="0" w:line="240" w:lineRule="auto"/>
               <w:rPr>
                 <w:rFonts w:ascii="Times New Roman" w:hAnsi="Times New Roman" w:cs="Times New Roman"/>
                 <w:sz w:val="24"/>
@@ -826,7 +825,6 @@
           </w:p>
           <w:p>
             <w:pPr>
-              <w:spacing w:after="0" w:line="240" w:lineRule="auto"/>
               <w:rPr>
                 <w:rFonts w:ascii="Times New Roman" w:hAnsi="Times New Roman" w:cs="Times New Roman"/>
                 <w:sz w:val="24"/>
@@ -852,7 +850,6 @@
           </w:p>
           <w:p>
             <w:pPr>
-              <w:spacing w:after="0" w:line="240" w:lineRule="auto"/>
               <w:rPr>
                 <w:rFonts w:ascii="Times New Roman" w:hAnsi="Times New Roman" w:cs="Times New Roman"/>
                 <w:sz w:val="24"/>
@@ -944,8 +941,18 @@
                 <w:sz w:val="24"/>
                 <w:szCs w:val="24"/>
               </w:rPr>
-              <w:t>/publications</w:t>
-            </w:r>
+              <w:t>/</w:t>
+            </w:r>
+            <w:proofErr w:type="gramStart"/>
+            <w:r>
+              <w:rPr>
+                <w:rFonts w:ascii="Times New Roman" w:hAnsi="Times New Roman" w:cs="Times New Roman"/>
+                <w:sz w:val="24"/>
+                <w:szCs w:val="24"/>
+              </w:rPr>
+              <w:t>publications</w:t>
+            </w:r>
+            <w:proofErr w:type="gramEnd"/>
           </w:p>
         </w:tc>
         <w:tc>
@@ -954,7 +961,6 @@
           </w:tcPr>
           <w:p>
             <w:pPr>
-              <w:spacing w:after="0" w:line="240" w:lineRule="auto"/>
               <w:rPr>
                 <w:rFonts w:ascii="Times New Roman" w:hAnsi="Times New Roman" w:cs="Times New Roman"/>
                 <w:sz w:val="24"/>
@@ -980,7 +986,6 @@
           </w:p>
           <w:p>
             <w:pPr>
-              <w:spacing w:after="0" w:line="240" w:lineRule="auto"/>
               <w:rPr>
                 <w:rFonts w:ascii="Times New Roman" w:hAnsi="Times New Roman" w:cs="Times New Roman"/>
                 <w:sz w:val="24"/>
@@ -1072,8 +1077,18 @@
                 <w:sz w:val="24"/>
                 <w:szCs w:val="24"/>
               </w:rPr>
-              <w:t>/awards</w:t>
-            </w:r>
+              <w:t>/</w:t>
+            </w:r>
+            <w:proofErr w:type="gramStart"/>
+            <w:r>
+              <w:rPr>
+                <w:rFonts w:ascii="Times New Roman" w:hAnsi="Times New Roman" w:cs="Times New Roman"/>
+                <w:sz w:val="24"/>
+                <w:szCs w:val="24"/>
+              </w:rPr>
+              <w:t>awards</w:t>
+            </w:r>
+            <w:proofErr w:type="gramEnd"/>
           </w:p>
         </w:tc>
         <w:tc>
@@ -1082,7 +1097,6 @@
           </w:tcPr>
           <w:p>
             <w:pPr>
-              <w:spacing w:after="0" w:line="240" w:lineRule="auto"/>
               <w:rPr>
                 <w:rFonts w:ascii="Times New Roman" w:hAnsi="Times New Roman" w:cs="Times New Roman"/>
                 <w:sz w:val="24"/>
@@ -1108,7 +1122,6 @@
           </w:p>
           <w:p>
             <w:pPr>
-              <w:spacing w:after="0" w:line="240" w:lineRule="auto"/>
               <w:rPr>
                 <w:rFonts w:ascii="Times New Roman" w:hAnsi="Times New Roman" w:cs="Times New Roman"/>
                 <w:sz w:val="24"/>
@@ -1129,15 +1142,7 @@
                 <w:sz w:val="24"/>
                 <w:szCs w:val="24"/>
               </w:rPr>
-              <w:t xml:space="preserve">: </w:t>
-            </w:r>
-            <w:r>
-              <w:rPr>
-                <w:rFonts w:ascii="Times New Roman" w:hAnsi="Times New Roman" w:cs="Times New Roman"/>
-                <w:sz w:val="24"/>
-                <w:szCs w:val="24"/>
-              </w:rPr>
-              <w:t>int</w:t>
+              <w:t>: int</w:t>
             </w:r>
           </w:p>
           <w:p>
@@ -1208,8 +1213,18 @@
                 <w:sz w:val="24"/>
                 <w:szCs w:val="24"/>
               </w:rPr>
-              <w:t>/organizations</w:t>
-            </w:r>
+              <w:t>/</w:t>
+            </w:r>
+            <w:proofErr w:type="gramStart"/>
+            <w:r>
+              <w:rPr>
+                <w:rFonts w:ascii="Times New Roman" w:hAnsi="Times New Roman" w:cs="Times New Roman"/>
+                <w:sz w:val="24"/>
+                <w:szCs w:val="24"/>
+              </w:rPr>
+              <w:t>organizations</w:t>
+            </w:r>
+            <w:proofErr w:type="gramEnd"/>
           </w:p>
         </w:tc>
         <w:tc>
@@ -1218,7 +1233,6 @@
           </w:tcPr>
           <w:p>
             <w:pPr>
-              <w:spacing w:after="0" w:line="240" w:lineRule="auto"/>
               <w:rPr>
                 <w:rFonts w:ascii="Times New Roman" w:hAnsi="Times New Roman" w:cs="Times New Roman"/>
                 <w:sz w:val="24"/>
@@ -1310,8 +1324,18 @@
                 <w:sz w:val="24"/>
                 <w:szCs w:val="24"/>
               </w:rPr>
-              <w:t>/fields</w:t>
-            </w:r>
+              <w:t>/</w:t>
+            </w:r>
+            <w:proofErr w:type="gramStart"/>
+            <w:r>
+              <w:rPr>
+                <w:rFonts w:ascii="Times New Roman" w:hAnsi="Times New Roman" w:cs="Times New Roman"/>
+                <w:sz w:val="24"/>
+                <w:szCs w:val="24"/>
+              </w:rPr>
+              <w:t>fields</w:t>
+            </w:r>
+            <w:proofErr w:type="gramEnd"/>
           </w:p>
         </w:tc>
         <w:tc>
@@ -1404,8 +1428,18 @@
                 <w:sz w:val="24"/>
                 <w:szCs w:val="24"/>
               </w:rPr>
-              <w:t>/publications</w:t>
-            </w:r>
+              <w:t>/</w:t>
+            </w:r>
+            <w:proofErr w:type="gramStart"/>
+            <w:r>
+              <w:rPr>
+                <w:rFonts w:ascii="Times New Roman" w:hAnsi="Times New Roman" w:cs="Times New Roman"/>
+                <w:sz w:val="24"/>
+                <w:szCs w:val="24"/>
+              </w:rPr>
+              <w:t>publications</w:t>
+            </w:r>
+            <w:proofErr w:type="gramEnd"/>
           </w:p>
         </w:tc>
         <w:tc>
@@ -1414,7 +1448,6 @@
           </w:tcPr>
           <w:p>
             <w:pPr>
-              <w:spacing w:after="0" w:line="240" w:lineRule="auto"/>
               <w:rPr>
                 <w:rFonts w:ascii="Times New Roman" w:hAnsi="Times New Roman" w:cs="Times New Roman"/>
                 <w:sz w:val="24"/>
@@ -1440,7 +1473,6 @@
           </w:p>
           <w:p>
             <w:pPr>
-              <w:spacing w:after="0" w:line="240" w:lineRule="auto"/>
               <w:rPr>
                 <w:rFonts w:ascii="Times New Roman" w:hAnsi="Times New Roman" w:cs="Times New Roman"/>
                 <w:sz w:val="24"/>
@@ -1541,8 +1573,18 @@
                 <w:sz w:val="24"/>
                 <w:szCs w:val="24"/>
               </w:rPr>
-              <w:t>/nominations</w:t>
-            </w:r>
+              <w:t>/</w:t>
+            </w:r>
+            <w:proofErr w:type="gramStart"/>
+            <w:r>
+              <w:rPr>
+                <w:rFonts w:ascii="Times New Roman" w:hAnsi="Times New Roman" w:cs="Times New Roman"/>
+                <w:sz w:val="24"/>
+                <w:szCs w:val="24"/>
+              </w:rPr>
+              <w:t>nominations</w:t>
+            </w:r>
+            <w:proofErr w:type="gramEnd"/>
           </w:p>
         </w:tc>
         <w:tc>
@@ -1551,7 +1593,6 @@
           </w:tcPr>
           <w:p>
             <w:pPr>
-              <w:spacing w:after="0" w:line="240" w:lineRule="auto"/>
               <w:rPr>
                 <w:rFonts w:ascii="Times New Roman" w:hAnsi="Times New Roman" w:cs="Times New Roman"/>
                 <w:sz w:val="24"/>
@@ -1585,7 +1626,6 @@
           </w:p>
           <w:p>
             <w:pPr>
-              <w:spacing w:after="0" w:line="240" w:lineRule="auto"/>
               <w:rPr>
                 <w:rFonts w:ascii="Times New Roman" w:hAnsi="Times New Roman" w:cs="Times New Roman"/>
                 <w:sz w:val="24"/>
@@ -1611,7 +1651,6 @@
           </w:p>
           <w:p>
             <w:pPr>
-              <w:spacing w:after="0" w:line="240" w:lineRule="auto"/>
               <w:rPr>
                 <w:rFonts w:ascii="Times New Roman" w:hAnsi="Times New Roman" w:cs="Times New Roman"/>
                 <w:sz w:val="24"/>
@@ -1637,7 +1676,6 @@
           </w:p>
           <w:p>
             <w:pPr>
-              <w:spacing w:after="0" w:line="240" w:lineRule="auto"/>
               <w:rPr>
                 <w:rFonts w:ascii="Times New Roman" w:hAnsi="Times New Roman" w:cs="Times New Roman"/>
                 <w:sz w:val="24"/>
@@ -1737,8 +1775,18 @@
                 <w:sz w:val="24"/>
                 <w:szCs w:val="24"/>
               </w:rPr>
-              <w:t>/people</w:t>
-            </w:r>
+              <w:t>/</w:t>
+            </w:r>
+            <w:proofErr w:type="gramStart"/>
+            <w:r>
+              <w:rPr>
+                <w:rFonts w:ascii="Times New Roman" w:hAnsi="Times New Roman" w:cs="Times New Roman"/>
+                <w:sz w:val="24"/>
+                <w:szCs w:val="24"/>
+              </w:rPr>
+              <w:t>people</w:t>
+            </w:r>
+            <w:proofErr w:type="gramEnd"/>
           </w:p>
         </w:tc>
         <w:tc>
@@ -1772,7 +1820,6 @@
           </w:p>
           <w:p>
             <w:pPr>
-              <w:spacing w:after="0" w:line="240" w:lineRule="auto"/>
               <w:rPr>
                 <w:rFonts w:ascii="Times New Roman" w:hAnsi="Times New Roman" w:cs="Times New Roman"/>
                 <w:sz w:val="24"/>
@@ -1798,7 +1845,6 @@
           </w:p>
           <w:p>
             <w:pPr>
-              <w:spacing w:after="0" w:line="240" w:lineRule="auto"/>
               <w:rPr>
                 <w:rFonts w:ascii="Times New Roman" w:hAnsi="Times New Roman" w:cs="Times New Roman"/>
                 <w:sz w:val="24"/>
@@ -1832,7 +1878,6 @@
           </w:p>
           <w:p>
             <w:pPr>
-              <w:spacing w:after="0" w:line="240" w:lineRule="auto"/>
               <w:rPr>
                 <w:rFonts w:ascii="Times New Roman" w:hAnsi="Times New Roman" w:cs="Times New Roman"/>
                 <w:sz w:val="24"/>
@@ -1847,6 +1892,7 @@
               </w:rPr>
               <w:t xml:space="preserve">dob: </w:t>
             </w:r>
+            <w:proofErr w:type="gramStart"/>
             <w:r>
               <w:rPr>
                 <w:rFonts w:ascii="Times New Roman" w:hAnsi="Times New Roman" w:cs="Times New Roman"/>
@@ -1855,6 +1901,7 @@
               </w:rPr>
               <w:t>date</w:t>
             </w:r>
+            <w:proofErr w:type="gramEnd"/>
           </w:p>
           <w:p>
             <w:pPr>
@@ -1924,8 +1971,18 @@
                 <w:sz w:val="24"/>
                 <w:szCs w:val="24"/>
               </w:rPr>
-              <w:t>/organizations</w:t>
-            </w:r>
+              <w:t>/</w:t>
+            </w:r>
+            <w:proofErr w:type="gramStart"/>
+            <w:r>
+              <w:rPr>
+                <w:rFonts w:ascii="Times New Roman" w:hAnsi="Times New Roman" w:cs="Times New Roman"/>
+                <w:sz w:val="24"/>
+                <w:szCs w:val="24"/>
+              </w:rPr>
+              <w:t>organizations</w:t>
+            </w:r>
+            <w:proofErr w:type="gramEnd"/>
           </w:p>
         </w:tc>
         <w:tc>
@@ -1934,7 +1991,6 @@
           </w:tcPr>
           <w:p>
             <w:pPr>
-              <w:spacing w:after="0" w:line="240" w:lineRule="auto"/>
               <w:rPr>
                 <w:rFonts w:ascii="Times New Roman" w:hAnsi="Times New Roman" w:cs="Times New Roman"/>
                 <w:sz w:val="24"/>
@@ -1960,7 +2016,6 @@
           </w:p>
           <w:p>
             <w:pPr>
-              <w:spacing w:after="0" w:line="240" w:lineRule="auto"/>
               <w:rPr>
                 <w:rFonts w:ascii="Times New Roman" w:hAnsi="Times New Roman" w:cs="Times New Roman"/>
                 <w:sz w:val="24"/>
@@ -1986,7 +2041,6 @@
           </w:p>
           <w:p>
             <w:pPr>
-              <w:spacing w:after="0" w:line="240" w:lineRule="auto"/>
               <w:rPr>
                 <w:rFonts w:ascii="Times New Roman" w:hAnsi="Times New Roman" w:cs="Times New Roman"/>
                 <w:sz w:val="24"/>
@@ -2012,7 +2066,6 @@
           </w:p>
           <w:p>
             <w:pPr>
-              <w:spacing w:after="0" w:line="240" w:lineRule="auto"/>
               <w:rPr>
                 <w:rFonts w:ascii="Times New Roman" w:hAnsi="Times New Roman" w:cs="Times New Roman"/>
                 <w:sz w:val="24"/>
@@ -2104,8 +2157,18 @@
                 <w:sz w:val="24"/>
                 <w:szCs w:val="24"/>
               </w:rPr>
-              <w:t>/address</w:t>
-            </w:r>
+              <w:t>/</w:t>
+            </w:r>
+            <w:proofErr w:type="gramStart"/>
+            <w:r>
+              <w:rPr>
+                <w:rFonts w:ascii="Times New Roman" w:hAnsi="Times New Roman" w:cs="Times New Roman"/>
+                <w:sz w:val="24"/>
+                <w:szCs w:val="24"/>
+              </w:rPr>
+              <w:t>address</w:t>
+            </w:r>
+            <w:proofErr w:type="gramEnd"/>
           </w:p>
         </w:tc>
         <w:tc>
@@ -2114,7 +2177,6 @@
           </w:tcPr>
           <w:p>
             <w:pPr>
-              <w:spacing w:after="0" w:line="240" w:lineRule="auto"/>
               <w:rPr>
                 <w:rFonts w:ascii="Times New Roman" w:hAnsi="Times New Roman" w:cs="Times New Roman"/>
                 <w:sz w:val="24"/>
@@ -2140,7 +2202,6 @@
           </w:p>
           <w:p>
             <w:pPr>
-              <w:spacing w:after="0" w:line="240" w:lineRule="auto"/>
               <w:rPr>
                 <w:rFonts w:ascii="Times New Roman" w:hAnsi="Times New Roman" w:cs="Times New Roman"/>
                 <w:sz w:val="24"/>
@@ -2166,7 +2227,6 @@
           </w:p>
           <w:p>
             <w:pPr>
-              <w:spacing w:after="0" w:line="240" w:lineRule="auto"/>
               <w:rPr>
                 <w:rFonts w:ascii="Times New Roman" w:hAnsi="Times New Roman" w:cs="Times New Roman"/>
                 <w:sz w:val="24"/>
@@ -2192,7 +2252,6 @@
           </w:p>
           <w:p>
             <w:pPr>
-              <w:spacing w:after="0" w:line="240" w:lineRule="auto"/>
               <w:rPr>
                 <w:rFonts w:ascii="Times New Roman" w:hAnsi="Times New Roman" w:cs="Times New Roman"/>
                 <w:sz w:val="24"/>
@@ -2284,8 +2343,18 @@
                 <w:sz w:val="24"/>
                 <w:szCs w:val="24"/>
               </w:rPr>
-              <w:t>/account</w:t>
-            </w:r>
+              <w:t>/</w:t>
+            </w:r>
+            <w:proofErr w:type="gramStart"/>
+            <w:r>
+              <w:rPr>
+                <w:rFonts w:ascii="Times New Roman" w:hAnsi="Times New Roman" w:cs="Times New Roman"/>
+                <w:sz w:val="24"/>
+                <w:szCs w:val="24"/>
+              </w:rPr>
+              <w:t>account</w:t>
+            </w:r>
+            <w:proofErr w:type="gramEnd"/>
           </w:p>
         </w:tc>
         <w:tc>
@@ -2344,7 +2413,6 @@
           </w:p>
           <w:p>
             <w:pPr>
-              <w:spacing w:after="0" w:line="240" w:lineRule="auto"/>
               <w:rPr>
                 <w:rFonts w:ascii="Times New Roman" w:hAnsi="Times New Roman" w:cs="Times New Roman"/>
                 <w:sz w:val="24"/>
@@ -2391,6 +2459,23 @@
                 <w:szCs w:val="24"/>
               </w:rPr>
               <w:t xml:space="preserve"> string</w:t>
+            </w:r>
+          </w:p>
+          <w:p>
+            <w:pPr>
+              <w:rPr>
+                <w:rFonts w:ascii="Times New Roman" w:hAnsi="Times New Roman" w:cs="Times New Roman"/>
+                <w:sz w:val="24"/>
+                <w:szCs w:val="24"/>
+              </w:rPr>
+            </w:pPr>
+            <w:r>
+              <w:rPr>
+                <w:rFonts w:ascii="Times New Roman" w:hAnsi="Times New Roman" w:cs="Times New Roman"/>
+                <w:sz w:val="24"/>
+                <w:szCs w:val="24"/>
+              </w:rPr>
+              <w:t>role: string</w:t>
             </w:r>
           </w:p>
         </w:tc>
@@ -2436,8 +2521,18 @@
                 <w:sz w:val="24"/>
                 <w:szCs w:val="24"/>
               </w:rPr>
-              <w:t>/token</w:t>
-            </w:r>
+              <w:t>/</w:t>
+            </w:r>
+            <w:proofErr w:type="gramStart"/>
+            <w:r>
+              <w:rPr>
+                <w:rFonts w:ascii="Times New Roman" w:hAnsi="Times New Roman" w:cs="Times New Roman"/>
+                <w:sz w:val="24"/>
+                <w:szCs w:val="24"/>
+              </w:rPr>
+              <w:t>token</w:t>
+            </w:r>
+            <w:proofErr w:type="gramEnd"/>
           </w:p>
         </w:tc>
         <w:tc>
@@ -2459,6 +2554,31 @@
                 <w:szCs w:val="24"/>
               </w:rPr>
               <w:t>email:</w:t>
+            </w:r>
+            <w:r>
+              <w:rPr>
+                <w:rFonts w:ascii="Times New Roman" w:hAnsi="Times New Roman" w:cs="Times New Roman"/>
+                <w:sz w:val="24"/>
+                <w:szCs w:val="24"/>
+              </w:rPr>
+              <w:t xml:space="preserve"> string</w:t>
+            </w:r>
+          </w:p>
+          <w:p>
+            <w:pPr>
+              <w:rPr>
+                <w:rFonts w:ascii="Times New Roman" w:hAnsi="Times New Roman" w:cs="Times New Roman"/>
+                <w:sz w:val="24"/>
+                <w:szCs w:val="24"/>
+              </w:rPr>
+            </w:pPr>
+            <w:r>
+              <w:rPr>
+                <w:rFonts w:ascii="Times New Roman" w:hAnsi="Times New Roman" w:cs="Times New Roman"/>
+                <w:sz w:val="24"/>
+                <w:szCs w:val="24"/>
+              </w:rPr>
+              <w:t>password:</w:t>
             </w:r>
             <w:r>
               <w:rPr>
@@ -2530,8 +2650,18 @@
                 <w:sz w:val="24"/>
                 <w:szCs w:val="24"/>
               </w:rPr>
-              <w:t>/publication</w:t>
-            </w:r>
+              <w:t>/</w:t>
+            </w:r>
+            <w:proofErr w:type="gramStart"/>
+            <w:r>
+              <w:rPr>
+                <w:rFonts w:ascii="Times New Roman" w:hAnsi="Times New Roman" w:cs="Times New Roman"/>
+                <w:sz w:val="24"/>
+                <w:szCs w:val="24"/>
+              </w:rPr>
+              <w:t>publication</w:t>
+            </w:r>
+            <w:proofErr w:type="gramEnd"/>
           </w:p>
         </w:tc>
         <w:tc>
@@ -2581,7 +2711,6 @@
           </w:p>
           <w:p>
             <w:pPr>
-              <w:spacing w:after="0" w:line="240" w:lineRule="auto"/>
               <w:rPr>
                 <w:rFonts w:ascii="Times New Roman" w:hAnsi="Times New Roman" w:cs="Times New Roman"/>
                 <w:sz w:val="24"/>
@@ -2607,7 +2736,6 @@
           </w:p>
           <w:p>
             <w:pPr>
-              <w:spacing w:after="0" w:line="240" w:lineRule="auto"/>
               <w:rPr>
                 <w:rFonts w:ascii="Times New Roman" w:hAnsi="Times New Roman" w:cs="Times New Roman"/>
                 <w:sz w:val="24"/>
@@ -2699,8 +2827,18 @@
                 <w:sz w:val="24"/>
                 <w:szCs w:val="24"/>
               </w:rPr>
-              <w:t>/nominations</w:t>
-            </w:r>
+              <w:t>/</w:t>
+            </w:r>
+            <w:proofErr w:type="gramStart"/>
+            <w:r>
+              <w:rPr>
+                <w:rFonts w:ascii="Times New Roman" w:hAnsi="Times New Roman" w:cs="Times New Roman"/>
+                <w:sz w:val="24"/>
+                <w:szCs w:val="24"/>
+              </w:rPr>
+              <w:t>nominations</w:t>
+            </w:r>
+            <w:proofErr w:type="gramEnd"/>
           </w:p>
         </w:tc>
         <w:tc>
@@ -2726,7 +2864,6 @@
           </w:p>
           <w:p>
             <w:pPr>
-              <w:spacing w:after="0" w:line="240" w:lineRule="auto"/>
               <w:rPr>
                 <w:rFonts w:ascii="Times New Roman" w:hAnsi="Times New Roman" w:cs="Times New Roman"/>
                 <w:sz w:val="24"/>
@@ -2760,7 +2897,6 @@
           </w:p>
           <w:p>
             <w:pPr>
-              <w:spacing w:after="0" w:line="240" w:lineRule="auto"/>
               <w:rPr>
                 <w:rFonts w:ascii="Times New Roman" w:hAnsi="Times New Roman" w:cs="Times New Roman"/>
                 <w:sz w:val="24"/>
@@ -2786,7 +2922,6 @@
           </w:p>
           <w:p>
             <w:pPr>
-              <w:spacing w:after="0" w:line="240" w:lineRule="auto"/>
               <w:rPr>
                 <w:rFonts w:ascii="Times New Roman" w:hAnsi="Times New Roman" w:cs="Times New Roman"/>
                 <w:sz w:val="24"/>
@@ -2812,7 +2947,6 @@
           </w:p>
           <w:p>
             <w:pPr>
-              <w:spacing w:after="0" w:line="240" w:lineRule="auto"/>
               <w:rPr>
                 <w:rFonts w:ascii="Times New Roman" w:hAnsi="Times New Roman" w:cs="Times New Roman"/>
                 <w:sz w:val="24"/>
@@ -2912,8 +3046,18 @@
                 <w:sz w:val="24"/>
                 <w:szCs w:val="24"/>
               </w:rPr>
-              <w:t>/awards</w:t>
-            </w:r>
+              <w:t>/</w:t>
+            </w:r>
+            <w:proofErr w:type="gramStart"/>
+            <w:r>
+              <w:rPr>
+                <w:rFonts w:ascii="Times New Roman" w:hAnsi="Times New Roman" w:cs="Times New Roman"/>
+                <w:sz w:val="24"/>
+                <w:szCs w:val="24"/>
+              </w:rPr>
+              <w:t>awards</w:t>
+            </w:r>
+            <w:proofErr w:type="gramEnd"/>
           </w:p>
         </w:tc>
         <w:tc>
@@ -2922,28 +3066,19 @@
           </w:tcPr>
           <w:p>
             <w:pPr>
-              <w:spacing w:after="0" w:line="240" w:lineRule="auto"/>
-              <w:rPr>
-                <w:rFonts w:ascii="Times New Roman" w:hAnsi="Times New Roman" w:cs="Times New Roman"/>
-                <w:sz w:val="24"/>
-                <w:szCs w:val="24"/>
-              </w:rPr>
-            </w:pPr>
-            <w:r>
-              <w:rPr>
-                <w:rFonts w:ascii="Times New Roman" w:hAnsi="Times New Roman" w:cs="Times New Roman"/>
-                <w:sz w:val="24"/>
-                <w:szCs w:val="24"/>
-              </w:rPr>
-              <w:t>A</w:t>
-            </w:r>
-            <w:r>
-              <w:rPr>
-                <w:rFonts w:ascii="Times New Roman" w:hAnsi="Times New Roman" w:cs="Times New Roman"/>
-                <w:sz w:val="24"/>
-                <w:szCs w:val="24"/>
-              </w:rPr>
-              <w:t>wardid</w:t>
+              <w:rPr>
+                <w:rFonts w:ascii="Times New Roman" w:hAnsi="Times New Roman" w:cs="Times New Roman"/>
+                <w:sz w:val="24"/>
+                <w:szCs w:val="24"/>
+              </w:rPr>
+            </w:pPr>
+            <w:r>
+              <w:rPr>
+                <w:rFonts w:ascii="Times New Roman" w:hAnsi="Times New Roman" w:cs="Times New Roman"/>
+                <w:sz w:val="24"/>
+                <w:szCs w:val="24"/>
+              </w:rPr>
+              <w:t>Awardid</w:t>
             </w:r>
             <w:r>
               <w:rPr>
@@ -3067,15 +3202,7 @@
                 <w:sz w:val="24"/>
                 <w:szCs w:val="24"/>
               </w:rPr>
-              <w:t>:</w:t>
-            </w:r>
-            <w:r>
-              <w:rPr>
-                <w:rFonts w:ascii="Times New Roman" w:hAnsi="Times New Roman" w:cs="Times New Roman"/>
-                <w:sz w:val="24"/>
-                <w:szCs w:val="24"/>
-              </w:rPr>
-              <w:t xml:space="preserve"> string</w:t>
+              <w:t>: string</w:t>
             </w:r>
             <w:r>
               <w:rPr>
@@ -3154,8 +3281,18 @@
                 <w:sz w:val="24"/>
                 <w:szCs w:val="24"/>
               </w:rPr>
-              <w:t>/people</w:t>
-            </w:r>
+              <w:t>/</w:t>
+            </w:r>
+            <w:proofErr w:type="gramStart"/>
+            <w:r>
+              <w:rPr>
+                <w:rFonts w:ascii="Times New Roman" w:hAnsi="Times New Roman" w:cs="Times New Roman"/>
+                <w:sz w:val="24"/>
+                <w:szCs w:val="24"/>
+              </w:rPr>
+              <w:t>people</w:t>
+            </w:r>
+            <w:proofErr w:type="gramEnd"/>
           </w:p>
         </w:tc>
         <w:tc>
@@ -3222,7 +3359,6 @@
           </w:p>
           <w:p>
             <w:pPr>
-              <w:spacing w:after="0" w:line="240" w:lineRule="auto"/>
               <w:rPr>
                 <w:rFonts w:ascii="Times New Roman" w:hAnsi="Times New Roman" w:cs="Times New Roman"/>
                 <w:sz w:val="24"/>
@@ -3248,7 +3384,6 @@
           </w:p>
           <w:p>
             <w:pPr>
-              <w:spacing w:after="0" w:line="240" w:lineRule="auto"/>
               <w:rPr>
                 <w:rFonts w:ascii="Times New Roman" w:hAnsi="Times New Roman" w:cs="Times New Roman"/>
                 <w:sz w:val="24"/>
@@ -3296,6 +3431,7 @@
               </w:rPr>
               <w:t xml:space="preserve">dob: </w:t>
             </w:r>
+            <w:proofErr w:type="gramStart"/>
             <w:r>
               <w:rPr>
                 <w:rFonts w:ascii="Times New Roman" w:hAnsi="Times New Roman" w:cs="Times New Roman"/>
@@ -3304,6 +3440,7 @@
               </w:rPr>
               <w:t>date</w:t>
             </w:r>
+            <w:proofErr w:type="gramEnd"/>
           </w:p>
           <w:p>
             <w:pPr>
@@ -3340,7 +3477,6 @@
           </w:p>
           <w:p>
             <w:pPr>
-              <w:spacing w:after="0" w:line="240" w:lineRule="auto"/>
               <w:rPr>
                 <w:rFonts w:ascii="Times New Roman" w:hAnsi="Times New Roman" w:cs="Times New Roman"/>
                 <w:sz w:val="24"/>
@@ -3440,8 +3576,18 @@
                 <w:sz w:val="24"/>
                 <w:szCs w:val="24"/>
               </w:rPr>
-              <w:t>/address</w:t>
-            </w:r>
+              <w:t>/</w:t>
+            </w:r>
+            <w:proofErr w:type="gramStart"/>
+            <w:r>
+              <w:rPr>
+                <w:rFonts w:ascii="Times New Roman" w:hAnsi="Times New Roman" w:cs="Times New Roman"/>
+                <w:sz w:val="24"/>
+                <w:szCs w:val="24"/>
+              </w:rPr>
+              <w:t>address</w:t>
+            </w:r>
+            <w:proofErr w:type="gramEnd"/>
           </w:p>
         </w:tc>
         <w:tc>
@@ -3450,7 +3596,6 @@
           </w:tcPr>
           <w:p>
             <w:pPr>
-              <w:spacing w:after="0" w:line="240" w:lineRule="auto"/>
               <w:rPr>
                 <w:rFonts w:ascii="Times New Roman" w:hAnsi="Times New Roman" w:cs="Times New Roman"/>
                 <w:sz w:val="24"/>
@@ -3484,7 +3629,6 @@
           </w:p>
           <w:p>
             <w:pPr>
-              <w:spacing w:after="0" w:line="240" w:lineRule="auto"/>
               <w:rPr>
                 <w:rFonts w:ascii="Times New Roman" w:hAnsi="Times New Roman" w:cs="Times New Roman"/>
                 <w:sz w:val="24"/>
@@ -3510,7 +3654,6 @@
           </w:p>
           <w:p>
             <w:pPr>
-              <w:spacing w:after="0" w:line="240" w:lineRule="auto"/>
               <w:rPr>
                 <w:rFonts w:ascii="Times New Roman" w:hAnsi="Times New Roman" w:cs="Times New Roman"/>
                 <w:sz w:val="24"/>
@@ -3536,7 +3679,6 @@
           </w:p>
           <w:p>
             <w:pPr>
-              <w:spacing w:after="0" w:line="240" w:lineRule="auto"/>
               <w:rPr>
                 <w:rFonts w:ascii="Times New Roman" w:hAnsi="Times New Roman" w:cs="Times New Roman"/>
                 <w:sz w:val="24"/>
@@ -3562,7 +3704,6 @@
           </w:p>
           <w:p>
             <w:pPr>
-              <w:spacing w:after="0" w:line="240" w:lineRule="auto"/>
               <w:rPr>
                 <w:rFonts w:ascii="Times New Roman" w:hAnsi="Times New Roman" w:cs="Times New Roman"/>
                 <w:sz w:val="24"/>
@@ -3654,8 +3795,18 @@
                 <w:sz w:val="24"/>
                 <w:szCs w:val="24"/>
               </w:rPr>
-              <w:t>/organizations</w:t>
-            </w:r>
+              <w:t>/</w:t>
+            </w:r>
+            <w:proofErr w:type="gramStart"/>
+            <w:r>
+              <w:rPr>
+                <w:rFonts w:ascii="Times New Roman" w:hAnsi="Times New Roman" w:cs="Times New Roman"/>
+                <w:sz w:val="24"/>
+                <w:szCs w:val="24"/>
+              </w:rPr>
+              <w:t>organizations</w:t>
+            </w:r>
+            <w:proofErr w:type="gramEnd"/>
           </w:p>
         </w:tc>
         <w:tc>
@@ -3664,7 +3815,6 @@
           </w:tcPr>
           <w:p>
             <w:pPr>
-              <w:spacing w:after="0" w:line="240" w:lineRule="auto"/>
               <w:rPr>
                 <w:rFonts w:ascii="Times New Roman" w:hAnsi="Times New Roman" w:cs="Times New Roman"/>
                 <w:sz w:val="24"/>
@@ -3698,7 +3848,6 @@
           </w:p>
           <w:p>
             <w:pPr>
-              <w:spacing w:after="0" w:line="240" w:lineRule="auto"/>
               <w:rPr>
                 <w:rFonts w:ascii="Times New Roman" w:hAnsi="Times New Roman" w:cs="Times New Roman"/>
                 <w:sz w:val="24"/>
@@ -3724,7 +3873,6 @@
           </w:p>
           <w:p>
             <w:pPr>
-              <w:spacing w:after="0" w:line="240" w:lineRule="auto"/>
               <w:rPr>
                 <w:rFonts w:ascii="Times New Roman" w:hAnsi="Times New Roman" w:cs="Times New Roman"/>
                 <w:sz w:val="24"/>
@@ -3750,7 +3898,6 @@
           </w:p>
           <w:p>
             <w:pPr>
-              <w:spacing w:after="0" w:line="240" w:lineRule="auto"/>
               <w:rPr>
                 <w:rFonts w:ascii="Times New Roman" w:hAnsi="Times New Roman" w:cs="Times New Roman"/>
                 <w:sz w:val="24"/>
@@ -3776,7 +3923,6 @@
           </w:p>
           <w:p>
             <w:pPr>
-              <w:spacing w:after="0" w:line="240" w:lineRule="auto"/>
               <w:rPr>
                 <w:rFonts w:ascii="Times New Roman" w:hAnsi="Times New Roman" w:cs="Times New Roman"/>
                 <w:sz w:val="24"/>
@@ -3871,8 +4017,18 @@
                 <w:sz w:val="24"/>
                 <w:szCs w:val="24"/>
               </w:rPr>
-              <w:t>/fields</w:t>
-            </w:r>
+              <w:t>/</w:t>
+            </w:r>
+            <w:proofErr w:type="gramStart"/>
+            <w:r>
+              <w:rPr>
+                <w:rFonts w:ascii="Times New Roman" w:hAnsi="Times New Roman" w:cs="Times New Roman"/>
+                <w:sz w:val="24"/>
+                <w:szCs w:val="24"/>
+              </w:rPr>
+              <w:t>fields</w:t>
+            </w:r>
+            <w:proofErr w:type="gramEnd"/>
           </w:p>
         </w:tc>
         <w:tc>
@@ -3881,7 +4037,6 @@
           </w:tcPr>
           <w:p>
             <w:pPr>
-              <w:spacing w:after="0" w:line="240" w:lineRule="auto"/>
               <w:rPr>
                 <w:rFonts w:ascii="Times New Roman" w:hAnsi="Times New Roman" w:cs="Times New Roman"/>
                 <w:sz w:val="24"/>
@@ -3907,7 +4062,6 @@
           </w:p>
           <w:p>
             <w:pPr>
-              <w:spacing w:after="0" w:line="240" w:lineRule="auto"/>
               <w:rPr>
                 <w:rFonts w:ascii="Times New Roman" w:hAnsi="Times New Roman" w:cs="Times New Roman"/>
                 <w:sz w:val="24"/>
@@ -4017,8 +4171,18 @@
                 <w:sz w:val="24"/>
                 <w:szCs w:val="24"/>
               </w:rPr>
-              <w:t>/publications</w:t>
-            </w:r>
+              <w:t>/</w:t>
+            </w:r>
+            <w:proofErr w:type="gramStart"/>
+            <w:r>
+              <w:rPr>
+                <w:rFonts w:ascii="Times New Roman" w:hAnsi="Times New Roman" w:cs="Times New Roman"/>
+                <w:sz w:val="24"/>
+                <w:szCs w:val="24"/>
+              </w:rPr>
+              <w:t>publications</w:t>
+            </w:r>
+            <w:proofErr w:type="gramEnd"/>
           </w:p>
         </w:tc>
         <w:tc>
@@ -4085,8 +4249,18 @@
                 <w:sz w:val="24"/>
                 <w:szCs w:val="24"/>
               </w:rPr>
-              <w:t>/organizations</w:t>
-            </w:r>
+              <w:t>/</w:t>
+            </w:r>
+            <w:proofErr w:type="gramStart"/>
+            <w:r>
+              <w:rPr>
+                <w:rFonts w:ascii="Times New Roman" w:hAnsi="Times New Roman" w:cs="Times New Roman"/>
+                <w:sz w:val="24"/>
+                <w:szCs w:val="24"/>
+              </w:rPr>
+              <w:t>organizations</w:t>
+            </w:r>
+            <w:proofErr w:type="gramEnd"/>
           </w:p>
         </w:tc>
         <w:tc>
@@ -4153,8 +4327,18 @@
                 <w:sz w:val="24"/>
                 <w:szCs w:val="24"/>
               </w:rPr>
-              <w:t>/people</w:t>
-            </w:r>
+              <w:t>/</w:t>
+            </w:r>
+            <w:proofErr w:type="gramStart"/>
+            <w:r>
+              <w:rPr>
+                <w:rFonts w:ascii="Times New Roman" w:hAnsi="Times New Roman" w:cs="Times New Roman"/>
+                <w:sz w:val="24"/>
+                <w:szCs w:val="24"/>
+              </w:rPr>
+              <w:t>people</w:t>
+            </w:r>
+            <w:proofErr w:type="gramEnd"/>
           </w:p>
         </w:tc>
         <w:tc>
@@ -4221,8 +4405,18 @@
                 <w:sz w:val="24"/>
                 <w:szCs w:val="24"/>
               </w:rPr>
-              <w:t>/nominations</w:t>
-            </w:r>
+              <w:t>/</w:t>
+            </w:r>
+            <w:proofErr w:type="gramStart"/>
+            <w:r>
+              <w:rPr>
+                <w:rFonts w:ascii="Times New Roman" w:hAnsi="Times New Roman" w:cs="Times New Roman"/>
+                <w:sz w:val="24"/>
+                <w:szCs w:val="24"/>
+              </w:rPr>
+              <w:t>nominations</w:t>
+            </w:r>
+            <w:proofErr w:type="gramEnd"/>
           </w:p>
         </w:tc>
         <w:tc>
@@ -4779,6 +4973,7 @@
   <w:style w:type="character" w:default="1" w:styleId="DefaultParagraphFont">
     <w:name w:val="Default Paragraph Font"/>
     <w:uiPriority w:val="1"/>
+    <w:semiHidden/>
     <w:unhideWhenUsed/>
   </w:style>
   <w:style w:type="table" w:default="1" w:styleId="TableNormal">

</xml_diff>

<commit_message>
remote processing in review
</commit_message>
<xml_diff>
--- a/docs/Quality Assurance/QA_doc.docx
+++ b/docs/Quality Assurance/QA_doc.docx
@@ -249,8 +249,18 @@
           <w:sz w:val="40"/>
           <w:szCs w:val="40"/>
         </w:rPr>
-        <w:t>Craig Justin Balibalos</w:t>
+        <w:t xml:space="preserve">Craig Justin </w:t>
       </w:r>
+      <w:proofErr w:type="spellStart"/>
+      <w:r>
+        <w:rPr>
+          <w:rFonts w:ascii="Times New Roman" w:hAnsi="Times New Roman" w:cs="Times New Roman"/>
+          <w:sz w:val="40"/>
+          <w:szCs w:val="40"/>
+        </w:rPr>
+        <w:t>Balibalos</w:t>
+      </w:r>
+      <w:proofErr w:type="spellEnd"/>
     </w:p>
     <w:p>
       <w:pPr>
@@ -267,8 +277,18 @@
           <w:sz w:val="40"/>
           <w:szCs w:val="40"/>
         </w:rPr>
-        <w:t>Jonathan Dimitriu</w:t>
+        <w:t xml:space="preserve">Jonathan </w:t>
       </w:r>
+      <w:proofErr w:type="spellStart"/>
+      <w:r>
+        <w:rPr>
+          <w:rFonts w:ascii="Times New Roman" w:hAnsi="Times New Roman" w:cs="Times New Roman"/>
+          <w:sz w:val="40"/>
+          <w:szCs w:val="40"/>
+        </w:rPr>
+        <w:t>Dimitriu</w:t>
+      </w:r>
+      <w:proofErr w:type="spellEnd"/>
     </w:p>
     <w:p>
       <w:pPr>
@@ -594,18 +614,8 @@
                 <w:sz w:val="24"/>
                 <w:szCs w:val="24"/>
               </w:rPr>
-              <w:t>/</w:t>
-            </w:r>
-            <w:proofErr w:type="gramStart"/>
-            <w:r>
-              <w:rPr>
-                <w:rFonts w:ascii="Times New Roman" w:hAnsi="Times New Roman" w:cs="Times New Roman"/>
-                <w:sz w:val="24"/>
-                <w:szCs w:val="24"/>
-              </w:rPr>
-              <w:t>people</w:t>
-            </w:r>
-            <w:proofErr w:type="gramEnd"/>
+              <w:t>/people</w:t>
+            </w:r>
           </w:p>
         </w:tc>
         <w:tc>
@@ -626,8 +636,27 @@
                 <w:sz w:val="24"/>
                 <w:szCs w:val="24"/>
               </w:rPr>
+              <w:t>/id: int</w:t>
+            </w:r>
+          </w:p>
+          <w:p>
+            <w:pPr>
+              <w:rPr>
+                <w:rFonts w:ascii="Times New Roman" w:hAnsi="Times New Roman" w:cs="Times New Roman"/>
+                <w:sz w:val="24"/>
+                <w:szCs w:val="24"/>
+              </w:rPr>
+            </w:pPr>
+            <w:proofErr w:type="spellStart"/>
+            <w:r>
+              <w:rPr>
+                <w:rFonts w:ascii="Times New Roman" w:hAnsi="Times New Roman" w:cs="Times New Roman"/>
+                <w:sz w:val="24"/>
+                <w:szCs w:val="24"/>
+              </w:rPr>
               <w:t>first_name</w:t>
             </w:r>
+            <w:proofErr w:type="spellEnd"/>
             <w:r>
               <w:rPr>
                 <w:rFonts w:ascii="Times New Roman" w:hAnsi="Times New Roman" w:cs="Times New Roman"/>
@@ -645,6 +674,7 @@
                 <w:szCs w:val="24"/>
               </w:rPr>
             </w:pPr>
+            <w:proofErr w:type="spellStart"/>
             <w:r>
               <w:rPr>
                 <w:rFonts w:ascii="Times New Roman" w:hAnsi="Times New Roman" w:cs="Times New Roman"/>
@@ -653,6 +683,7 @@
               </w:rPr>
               <w:t>last_name</w:t>
             </w:r>
+            <w:proofErr w:type="spellEnd"/>
             <w:r>
               <w:rPr>
                 <w:rFonts w:ascii="Times New Roman" w:hAnsi="Times New Roman" w:cs="Times New Roman"/>
@@ -720,6 +751,7 @@
                 <w:szCs w:val="24"/>
               </w:rPr>
             </w:pPr>
+            <w:proofErr w:type="spellStart"/>
             <w:r>
               <w:rPr>
                 <w:rFonts w:ascii="Times New Roman" w:hAnsi="Times New Roman" w:cs="Times New Roman"/>
@@ -728,6 +760,7 @@
               </w:rPr>
               <w:t>award_name</w:t>
             </w:r>
+            <w:proofErr w:type="spellEnd"/>
             <w:r>
               <w:rPr>
                 <w:rFonts w:ascii="Times New Roman" w:hAnsi="Times New Roman" w:cs="Times New Roman"/>
@@ -780,18 +813,8 @@
                 <w:sz w:val="24"/>
                 <w:szCs w:val="24"/>
               </w:rPr>
-              <w:t>/</w:t>
-            </w:r>
-            <w:proofErr w:type="gramStart"/>
-            <w:r>
-              <w:rPr>
-                <w:rFonts w:ascii="Times New Roman" w:hAnsi="Times New Roman" w:cs="Times New Roman"/>
-                <w:sz w:val="24"/>
-                <w:szCs w:val="24"/>
-              </w:rPr>
-              <w:t>nominations</w:t>
-            </w:r>
-            <w:proofErr w:type="gramEnd"/>
+              <w:t>/nominations</w:t>
+            </w:r>
           </w:p>
         </w:tc>
         <w:tc>
@@ -812,8 +835,27 @@
                 <w:sz w:val="24"/>
                 <w:szCs w:val="24"/>
               </w:rPr>
+              <w:t>/id: int</w:t>
+            </w:r>
+          </w:p>
+          <w:p>
+            <w:pPr>
+              <w:rPr>
+                <w:rFonts w:ascii="Times New Roman" w:hAnsi="Times New Roman" w:cs="Times New Roman"/>
+                <w:sz w:val="24"/>
+                <w:szCs w:val="24"/>
+              </w:rPr>
+            </w:pPr>
+            <w:proofErr w:type="spellStart"/>
+            <w:r>
+              <w:rPr>
+                <w:rFonts w:ascii="Times New Roman" w:hAnsi="Times New Roman" w:cs="Times New Roman"/>
+                <w:sz w:val="24"/>
+                <w:szCs w:val="24"/>
+              </w:rPr>
               <w:t>yearMin</w:t>
             </w:r>
+            <w:proofErr w:type="spellEnd"/>
             <w:r>
               <w:rPr>
                 <w:rFonts w:ascii="Times New Roman" w:hAnsi="Times New Roman" w:cs="Times New Roman"/>
@@ -831,6 +873,7 @@
                 <w:szCs w:val="24"/>
               </w:rPr>
             </w:pPr>
+            <w:proofErr w:type="spellStart"/>
             <w:r>
               <w:rPr>
                 <w:rFonts w:ascii="Times New Roman" w:hAnsi="Times New Roman" w:cs="Times New Roman"/>
@@ -839,6 +882,7 @@
               </w:rPr>
               <w:t>yearMax</w:t>
             </w:r>
+            <w:proofErr w:type="spellEnd"/>
             <w:r>
               <w:rPr>
                 <w:rFonts w:ascii="Times New Roman" w:hAnsi="Times New Roman" w:cs="Times New Roman"/>
@@ -941,18 +985,8 @@
                 <w:sz w:val="24"/>
                 <w:szCs w:val="24"/>
               </w:rPr>
-              <w:t>/</w:t>
-            </w:r>
-            <w:proofErr w:type="gramStart"/>
-            <w:r>
-              <w:rPr>
-                <w:rFonts w:ascii="Times New Roman" w:hAnsi="Times New Roman" w:cs="Times New Roman"/>
-                <w:sz w:val="24"/>
-                <w:szCs w:val="24"/>
-              </w:rPr>
-              <w:t>publications</w:t>
-            </w:r>
-            <w:proofErr w:type="gramEnd"/>
+              <w:t>/publications</w:t>
+            </w:r>
           </w:p>
         </w:tc>
         <w:tc>
@@ -973,8 +1007,27 @@
                 <w:sz w:val="24"/>
                 <w:szCs w:val="24"/>
               </w:rPr>
+              <w:t>/id: int</w:t>
+            </w:r>
+          </w:p>
+          <w:p>
+            <w:pPr>
+              <w:rPr>
+                <w:rFonts w:ascii="Times New Roman" w:hAnsi="Times New Roman" w:cs="Times New Roman"/>
+                <w:sz w:val="24"/>
+                <w:szCs w:val="24"/>
+              </w:rPr>
+            </w:pPr>
+            <w:proofErr w:type="spellStart"/>
+            <w:r>
+              <w:rPr>
+                <w:rFonts w:ascii="Times New Roman" w:hAnsi="Times New Roman" w:cs="Times New Roman"/>
+                <w:sz w:val="24"/>
+                <w:szCs w:val="24"/>
+              </w:rPr>
               <w:t>publication_name</w:t>
             </w:r>
+            <w:proofErr w:type="spellEnd"/>
             <w:r>
               <w:rPr>
                 <w:rFonts w:ascii="Times New Roman" w:hAnsi="Times New Roman" w:cs="Times New Roman"/>
@@ -1077,18 +1130,8 @@
                 <w:sz w:val="24"/>
                 <w:szCs w:val="24"/>
               </w:rPr>
-              <w:t>/</w:t>
-            </w:r>
-            <w:proofErr w:type="gramStart"/>
-            <w:r>
-              <w:rPr>
-                <w:rFonts w:ascii="Times New Roman" w:hAnsi="Times New Roman" w:cs="Times New Roman"/>
-                <w:sz w:val="24"/>
-                <w:szCs w:val="24"/>
-              </w:rPr>
-              <w:t>awards</w:t>
-            </w:r>
-            <w:proofErr w:type="gramEnd"/>
+              <w:t>/awards</w:t>
+            </w:r>
           </w:p>
         </w:tc>
         <w:tc>
@@ -1109,8 +1152,27 @@
                 <w:sz w:val="24"/>
                 <w:szCs w:val="24"/>
               </w:rPr>
+              <w:t>/id: int</w:t>
+            </w:r>
+          </w:p>
+          <w:p>
+            <w:pPr>
+              <w:rPr>
+                <w:rFonts w:ascii="Times New Roman" w:hAnsi="Times New Roman" w:cs="Times New Roman"/>
+                <w:sz w:val="24"/>
+                <w:szCs w:val="24"/>
+              </w:rPr>
+            </w:pPr>
+            <w:proofErr w:type="spellStart"/>
+            <w:r>
+              <w:rPr>
+                <w:rFonts w:ascii="Times New Roman" w:hAnsi="Times New Roman" w:cs="Times New Roman"/>
+                <w:sz w:val="24"/>
+                <w:szCs w:val="24"/>
+              </w:rPr>
               <w:t>award_name</w:t>
             </w:r>
+            <w:proofErr w:type="spellEnd"/>
             <w:r>
               <w:rPr>
                 <w:rFonts w:ascii="Times New Roman" w:hAnsi="Times New Roman" w:cs="Times New Roman"/>
@@ -1128,6 +1190,7 @@
                 <w:szCs w:val="24"/>
               </w:rPr>
             </w:pPr>
+            <w:proofErr w:type="spellStart"/>
             <w:r>
               <w:rPr>
                 <w:rFonts w:ascii="Times New Roman" w:hAnsi="Times New Roman" w:cs="Times New Roman"/>
@@ -1136,6 +1199,7 @@
               </w:rPr>
               <w:t>yearReceivedMin</w:t>
             </w:r>
+            <w:proofErr w:type="spellEnd"/>
             <w:r>
               <w:rPr>
                 <w:rFonts w:ascii="Times New Roman" w:hAnsi="Times New Roman" w:cs="Times New Roman"/>
@@ -1153,6 +1217,7 @@
                 <w:szCs w:val="24"/>
               </w:rPr>
             </w:pPr>
+            <w:proofErr w:type="spellStart"/>
             <w:r>
               <w:rPr>
                 <w:rFonts w:ascii="Times New Roman" w:hAnsi="Times New Roman" w:cs="Times New Roman"/>
@@ -1161,6 +1226,7 @@
               </w:rPr>
               <w:t>yearReceivedMax</w:t>
             </w:r>
+            <w:proofErr w:type="spellEnd"/>
             <w:r>
               <w:rPr>
                 <w:rFonts w:ascii="Times New Roman" w:hAnsi="Times New Roman" w:cs="Times New Roman"/>
@@ -1213,18 +1279,8 @@
                 <w:sz w:val="24"/>
                 <w:szCs w:val="24"/>
               </w:rPr>
-              <w:t>/</w:t>
-            </w:r>
-            <w:proofErr w:type="gramStart"/>
-            <w:r>
-              <w:rPr>
-                <w:rFonts w:ascii="Times New Roman" w:hAnsi="Times New Roman" w:cs="Times New Roman"/>
-                <w:sz w:val="24"/>
-                <w:szCs w:val="24"/>
-              </w:rPr>
-              <w:t>organizations</w:t>
-            </w:r>
-            <w:proofErr w:type="gramEnd"/>
+              <w:t>/organizations</w:t>
+            </w:r>
           </w:p>
         </w:tc>
         <w:tc>
@@ -1245,8 +1301,27 @@
                 <w:sz w:val="24"/>
                 <w:szCs w:val="24"/>
               </w:rPr>
+              <w:t>/id: int</w:t>
+            </w:r>
+          </w:p>
+          <w:p>
+            <w:pPr>
+              <w:rPr>
+                <w:rFonts w:ascii="Times New Roman" w:hAnsi="Times New Roman" w:cs="Times New Roman"/>
+                <w:sz w:val="24"/>
+                <w:szCs w:val="24"/>
+              </w:rPr>
+            </w:pPr>
+            <w:proofErr w:type="spellStart"/>
+            <w:r>
+              <w:rPr>
+                <w:rFonts w:ascii="Times New Roman" w:hAnsi="Times New Roman" w:cs="Times New Roman"/>
+                <w:sz w:val="24"/>
+                <w:szCs w:val="24"/>
+              </w:rPr>
               <w:t>org_name</w:t>
             </w:r>
+            <w:proofErr w:type="spellEnd"/>
             <w:r>
               <w:rPr>
                 <w:rFonts w:ascii="Times New Roman" w:hAnsi="Times New Roman" w:cs="Times New Roman"/>
@@ -1324,18 +1399,8 @@
                 <w:sz w:val="24"/>
                 <w:szCs w:val="24"/>
               </w:rPr>
-              <w:t>/</w:t>
-            </w:r>
-            <w:proofErr w:type="gramStart"/>
-            <w:r>
-              <w:rPr>
-                <w:rFonts w:ascii="Times New Roman" w:hAnsi="Times New Roman" w:cs="Times New Roman"/>
-                <w:sz w:val="24"/>
-                <w:szCs w:val="24"/>
-              </w:rPr>
-              <w:t>fields</w:t>
-            </w:r>
-            <w:proofErr w:type="gramEnd"/>
+              <w:t>/fields</w:t>
+            </w:r>
           </w:p>
         </w:tc>
         <w:tc>
@@ -1356,8 +1421,27 @@
                 <w:sz w:val="24"/>
                 <w:szCs w:val="24"/>
               </w:rPr>
+              <w:t>/id: int</w:t>
+            </w:r>
+          </w:p>
+          <w:p>
+            <w:pPr>
+              <w:rPr>
+                <w:rFonts w:ascii="Times New Roman" w:hAnsi="Times New Roman" w:cs="Times New Roman"/>
+                <w:sz w:val="24"/>
+                <w:szCs w:val="24"/>
+              </w:rPr>
+            </w:pPr>
+            <w:proofErr w:type="spellStart"/>
+            <w:r>
+              <w:rPr>
+                <w:rFonts w:ascii="Times New Roman" w:hAnsi="Times New Roman" w:cs="Times New Roman"/>
+                <w:sz w:val="24"/>
+                <w:szCs w:val="24"/>
+              </w:rPr>
               <w:t>field_name</w:t>
             </w:r>
+            <w:proofErr w:type="spellEnd"/>
             <w:r>
               <w:rPr>
                 <w:rFonts w:ascii="Times New Roman" w:hAnsi="Times New Roman" w:cs="Times New Roman"/>
@@ -1428,18 +1512,8 @@
                 <w:sz w:val="24"/>
                 <w:szCs w:val="24"/>
               </w:rPr>
-              <w:t>/</w:t>
-            </w:r>
-            <w:proofErr w:type="gramStart"/>
-            <w:r>
-              <w:rPr>
-                <w:rFonts w:ascii="Times New Roman" w:hAnsi="Times New Roman" w:cs="Times New Roman"/>
-                <w:sz w:val="24"/>
-                <w:szCs w:val="24"/>
-              </w:rPr>
-              <w:t>publications</w:t>
-            </w:r>
-            <w:proofErr w:type="gramEnd"/>
+              <w:t>/publications</w:t>
+            </w:r>
           </w:p>
         </w:tc>
         <w:tc>
@@ -1454,6 +1528,7 @@
                 <w:szCs w:val="24"/>
               </w:rPr>
             </w:pPr>
+            <w:proofErr w:type="spellStart"/>
             <w:r>
               <w:rPr>
                 <w:rFonts w:ascii="Times New Roman" w:hAnsi="Times New Roman" w:cs="Times New Roman"/>
@@ -1462,6 +1537,7 @@
               </w:rPr>
               <w:t>laureateid</w:t>
             </w:r>
+            <w:proofErr w:type="spellEnd"/>
             <w:r>
               <w:rPr>
                 <w:rFonts w:ascii="Times New Roman" w:hAnsi="Times New Roman" w:cs="Times New Roman"/>
@@ -1479,6 +1555,7 @@
                 <w:szCs w:val="24"/>
               </w:rPr>
             </w:pPr>
+            <w:proofErr w:type="spellStart"/>
             <w:r>
               <w:rPr>
                 <w:rFonts w:ascii="Times New Roman" w:hAnsi="Times New Roman" w:cs="Times New Roman"/>
@@ -1493,24 +1570,43 @@
                 <w:sz w:val="24"/>
                 <w:szCs w:val="24"/>
               </w:rPr>
-              <w:t>_name: string</w:t>
-            </w:r>
-          </w:p>
-          <w:p>
-            <w:pPr>
-              <w:rPr>
-                <w:rFonts w:ascii="Times New Roman" w:hAnsi="Times New Roman" w:cs="Times New Roman"/>
-                <w:sz w:val="24"/>
-                <w:szCs w:val="24"/>
-              </w:rPr>
-            </w:pPr>
-            <w:r>
-              <w:rPr>
-                <w:rFonts w:ascii="Times New Roman" w:hAnsi="Times New Roman" w:cs="Times New Roman"/>
-                <w:sz w:val="24"/>
-                <w:szCs w:val="24"/>
-              </w:rPr>
-              <w:t xml:space="preserve">publication_desc: </w:t>
+              <w:t>_name</w:t>
+            </w:r>
+            <w:proofErr w:type="spellEnd"/>
+            <w:r>
+              <w:rPr>
+                <w:rFonts w:ascii="Times New Roman" w:hAnsi="Times New Roman" w:cs="Times New Roman"/>
+                <w:sz w:val="24"/>
+                <w:szCs w:val="24"/>
+              </w:rPr>
+              <w:t>: string</w:t>
+            </w:r>
+          </w:p>
+          <w:p>
+            <w:pPr>
+              <w:rPr>
+                <w:rFonts w:ascii="Times New Roman" w:hAnsi="Times New Roman" w:cs="Times New Roman"/>
+                <w:sz w:val="24"/>
+                <w:szCs w:val="24"/>
+              </w:rPr>
+            </w:pPr>
+            <w:proofErr w:type="spellStart"/>
+            <w:r>
+              <w:rPr>
+                <w:rFonts w:ascii="Times New Roman" w:hAnsi="Times New Roman" w:cs="Times New Roman"/>
+                <w:sz w:val="24"/>
+                <w:szCs w:val="24"/>
+              </w:rPr>
+              <w:t>publication_desc</w:t>
+            </w:r>
+            <w:proofErr w:type="spellEnd"/>
+            <w:r>
+              <w:rPr>
+                <w:rFonts w:ascii="Times New Roman" w:hAnsi="Times New Roman" w:cs="Times New Roman"/>
+                <w:sz w:val="24"/>
+                <w:szCs w:val="24"/>
+              </w:rPr>
+              <w:t xml:space="preserve">: </w:t>
             </w:r>
             <w:r>
               <w:rPr>
@@ -1573,18 +1669,8 @@
                 <w:sz w:val="24"/>
                 <w:szCs w:val="24"/>
               </w:rPr>
-              <w:t>/</w:t>
-            </w:r>
-            <w:proofErr w:type="gramStart"/>
-            <w:r>
-              <w:rPr>
-                <w:rFonts w:ascii="Times New Roman" w:hAnsi="Times New Roman" w:cs="Times New Roman"/>
-                <w:sz w:val="24"/>
-                <w:szCs w:val="24"/>
-              </w:rPr>
-              <w:t>nominations</w:t>
-            </w:r>
-            <w:proofErr w:type="gramEnd"/>
+              <w:t>/nominations</w:t>
+            </w:r>
           </w:p>
         </w:tc>
         <w:tc>
@@ -1599,13 +1685,23 @@
                 <w:szCs w:val="24"/>
               </w:rPr>
             </w:pPr>
-            <w:r>
-              <w:rPr>
-                <w:rFonts w:ascii="Times New Roman" w:hAnsi="Times New Roman" w:cs="Times New Roman"/>
-                <w:sz w:val="24"/>
-                <w:szCs w:val="24"/>
-              </w:rPr>
-              <w:t xml:space="preserve">laureateid: </w:t>
+            <w:proofErr w:type="spellStart"/>
+            <w:r>
+              <w:rPr>
+                <w:rFonts w:ascii="Times New Roman" w:hAnsi="Times New Roman" w:cs="Times New Roman"/>
+                <w:sz w:val="24"/>
+                <w:szCs w:val="24"/>
+              </w:rPr>
+              <w:t>laureateid</w:t>
+            </w:r>
+            <w:proofErr w:type="spellEnd"/>
+            <w:r>
+              <w:rPr>
+                <w:rFonts w:ascii="Times New Roman" w:hAnsi="Times New Roman" w:cs="Times New Roman"/>
+                <w:sz w:val="24"/>
+                <w:szCs w:val="24"/>
+              </w:rPr>
+              <w:t xml:space="preserve">: </w:t>
             </w:r>
             <w:r>
               <w:rPr>
@@ -1632,13 +1728,23 @@
                 <w:szCs w:val="24"/>
               </w:rPr>
             </w:pPr>
-            <w:r>
-              <w:rPr>
-                <w:rFonts w:ascii="Times New Roman" w:hAnsi="Times New Roman" w:cs="Times New Roman"/>
-                <w:sz w:val="24"/>
-                <w:szCs w:val="24"/>
-              </w:rPr>
-              <w:t xml:space="preserve">fieldid: </w:t>
+            <w:proofErr w:type="spellStart"/>
+            <w:r>
+              <w:rPr>
+                <w:rFonts w:ascii="Times New Roman" w:hAnsi="Times New Roman" w:cs="Times New Roman"/>
+                <w:sz w:val="24"/>
+                <w:szCs w:val="24"/>
+              </w:rPr>
+              <w:t>fieldid</w:t>
+            </w:r>
+            <w:proofErr w:type="spellEnd"/>
+            <w:r>
+              <w:rPr>
+                <w:rFonts w:ascii="Times New Roman" w:hAnsi="Times New Roman" w:cs="Times New Roman"/>
+                <w:sz w:val="24"/>
+                <w:szCs w:val="24"/>
+              </w:rPr>
+              <w:t xml:space="preserve">: </w:t>
             </w:r>
             <w:r>
               <w:rPr>
@@ -1657,13 +1763,23 @@
                 <w:szCs w:val="24"/>
               </w:rPr>
             </w:pPr>
-            <w:r>
-              <w:rPr>
-                <w:rFonts w:ascii="Times New Roman" w:hAnsi="Times New Roman" w:cs="Times New Roman"/>
-                <w:sz w:val="24"/>
-                <w:szCs w:val="24"/>
-              </w:rPr>
-              <w:t>nomination_reason:</w:t>
+            <w:proofErr w:type="spellStart"/>
+            <w:r>
+              <w:rPr>
+                <w:rFonts w:ascii="Times New Roman" w:hAnsi="Times New Roman" w:cs="Times New Roman"/>
+                <w:sz w:val="24"/>
+                <w:szCs w:val="24"/>
+              </w:rPr>
+              <w:t>nomination_reason</w:t>
+            </w:r>
+            <w:proofErr w:type="spellEnd"/>
+            <w:r>
+              <w:rPr>
+                <w:rFonts w:ascii="Times New Roman" w:hAnsi="Times New Roman" w:cs="Times New Roman"/>
+                <w:sz w:val="24"/>
+                <w:szCs w:val="24"/>
+              </w:rPr>
+              <w:t>:</w:t>
             </w:r>
             <w:r>
               <w:rPr>
@@ -1682,13 +1798,23 @@
                 <w:szCs w:val="24"/>
               </w:rPr>
             </w:pPr>
-            <w:r>
-              <w:rPr>
-                <w:rFonts w:ascii="Times New Roman" w:hAnsi="Times New Roman" w:cs="Times New Roman"/>
-                <w:sz w:val="24"/>
-                <w:szCs w:val="24"/>
-              </w:rPr>
-              <w:t>yearofnomination:</w:t>
+            <w:proofErr w:type="spellStart"/>
+            <w:r>
+              <w:rPr>
+                <w:rFonts w:ascii="Times New Roman" w:hAnsi="Times New Roman" w:cs="Times New Roman"/>
+                <w:sz w:val="24"/>
+                <w:szCs w:val="24"/>
+              </w:rPr>
+              <w:t>yearofnomination</w:t>
+            </w:r>
+            <w:proofErr w:type="spellEnd"/>
+            <w:r>
+              <w:rPr>
+                <w:rFonts w:ascii="Times New Roman" w:hAnsi="Times New Roman" w:cs="Times New Roman"/>
+                <w:sz w:val="24"/>
+                <w:szCs w:val="24"/>
+              </w:rPr>
+              <w:t>:</w:t>
             </w:r>
             <w:r>
               <w:rPr>
@@ -1775,39 +1901,125 @@
                 <w:sz w:val="24"/>
                 <w:szCs w:val="24"/>
               </w:rPr>
+              <w:t>/people</w:t>
+            </w:r>
+          </w:p>
+        </w:tc>
+        <w:tc>
+          <w:tcPr>
+            <w:tcW w:w="3868" w:type="dxa"/>
+          </w:tcPr>
+          <w:p>
+            <w:pPr>
+              <w:rPr>
+                <w:rFonts w:ascii="Times New Roman" w:hAnsi="Times New Roman" w:cs="Times New Roman"/>
+                <w:sz w:val="24"/>
+                <w:szCs w:val="24"/>
+              </w:rPr>
+            </w:pPr>
+            <w:r>
+              <w:rPr>
+                <w:rFonts w:ascii="Times New Roman" w:hAnsi="Times New Roman" w:cs="Times New Roman"/>
+                <w:sz w:val="24"/>
+                <w:szCs w:val="24"/>
+              </w:rPr>
               <w:t>/</w:t>
             </w:r>
-            <w:proofErr w:type="gramStart"/>
-            <w:r>
-              <w:rPr>
-                <w:rFonts w:ascii="Times New Roman" w:hAnsi="Times New Roman" w:cs="Times New Roman"/>
-                <w:sz w:val="24"/>
-                <w:szCs w:val="24"/>
-              </w:rPr>
-              <w:t>people</w:t>
-            </w:r>
-            <w:proofErr w:type="gramEnd"/>
-          </w:p>
-        </w:tc>
-        <w:tc>
-          <w:tcPr>
-            <w:tcW w:w="3868" w:type="dxa"/>
-          </w:tcPr>
-          <w:p>
-            <w:pPr>
-              <w:rPr>
-                <w:rFonts w:ascii="Times New Roman" w:hAnsi="Times New Roman" w:cs="Times New Roman"/>
-                <w:sz w:val="24"/>
-                <w:szCs w:val="24"/>
-              </w:rPr>
-            </w:pPr>
-            <w:r>
-              <w:rPr>
-                <w:rFonts w:ascii="Times New Roman" w:hAnsi="Times New Roman" w:cs="Times New Roman"/>
-                <w:sz w:val="24"/>
-                <w:szCs w:val="24"/>
-              </w:rPr>
-              <w:t xml:space="preserve">addressid: </w:t>
+            <w:r>
+              <w:rPr>
+                <w:rFonts w:ascii="Times New Roman" w:hAnsi="Times New Roman" w:cs="Times New Roman"/>
+                <w:sz w:val="24"/>
+                <w:szCs w:val="24"/>
+              </w:rPr>
+              <w:t>date</w:t>
+            </w:r>
+            <w:r>
+              <w:rPr>
+                <w:rFonts w:ascii="Times New Roman" w:hAnsi="Times New Roman" w:cs="Times New Roman"/>
+                <w:sz w:val="24"/>
+                <w:szCs w:val="24"/>
+              </w:rPr>
+              <w:t xml:space="preserve">: </w:t>
+            </w:r>
+          </w:p>
+          <w:p>
+            <w:pPr>
+              <w:rPr>
+                <w:rFonts w:ascii="Times New Roman" w:hAnsi="Times New Roman" w:cs="Times New Roman"/>
+                <w:sz w:val="24"/>
+                <w:szCs w:val="24"/>
+              </w:rPr>
+            </w:pPr>
+            <w:r>
+              <w:rPr>
+                <w:rFonts w:ascii="Times New Roman" w:hAnsi="Times New Roman" w:cs="Times New Roman"/>
+                <w:sz w:val="24"/>
+                <w:szCs w:val="24"/>
+              </w:rPr>
+              <w:t xml:space="preserve">   </w:t>
+            </w:r>
+            <w:proofErr w:type="spellStart"/>
+            <w:r>
+              <w:rPr>
+                <w:rFonts w:ascii="Times New Roman" w:hAnsi="Times New Roman" w:cs="Times New Roman"/>
+                <w:sz w:val="24"/>
+                <w:szCs w:val="24"/>
+              </w:rPr>
+              <w:t>first_name</w:t>
+            </w:r>
+            <w:proofErr w:type="spellEnd"/>
+            <w:r>
+              <w:rPr>
+                <w:rFonts w:ascii="Times New Roman" w:hAnsi="Times New Roman" w:cs="Times New Roman"/>
+                <w:sz w:val="24"/>
+                <w:szCs w:val="24"/>
+              </w:rPr>
+              <w:t xml:space="preserve">: string, </w:t>
+            </w:r>
+            <w:proofErr w:type="spellStart"/>
+            <w:r>
+              <w:rPr>
+                <w:rFonts w:ascii="Times New Roman" w:hAnsi="Times New Roman" w:cs="Times New Roman"/>
+                <w:sz w:val="24"/>
+                <w:szCs w:val="24"/>
+              </w:rPr>
+              <w:t>last_name</w:t>
+            </w:r>
+            <w:proofErr w:type="spellEnd"/>
+            <w:r>
+              <w:rPr>
+                <w:rFonts w:ascii="Times New Roman" w:hAnsi="Times New Roman" w:cs="Times New Roman"/>
+                <w:sz w:val="24"/>
+                <w:szCs w:val="24"/>
+              </w:rPr>
+              <w:t>: string</w:t>
+            </w:r>
+          </w:p>
+          <w:p>
+            <w:pPr>
+              <w:rPr>
+                <w:rFonts w:ascii="Times New Roman" w:hAnsi="Times New Roman" w:cs="Times New Roman"/>
+                <w:sz w:val="24"/>
+                <w:szCs w:val="24"/>
+              </w:rPr>
+            </w:pPr>
+            <w:proofErr w:type="spellStart"/>
+            <w:r>
+              <w:rPr>
+                <w:rFonts w:ascii="Times New Roman" w:hAnsi="Times New Roman" w:cs="Times New Roman"/>
+                <w:sz w:val="24"/>
+                <w:szCs w:val="24"/>
+              </w:rPr>
+              <w:t>addressid</w:t>
+            </w:r>
+            <w:proofErr w:type="spellEnd"/>
+            <w:r>
+              <w:rPr>
+                <w:rFonts w:ascii="Times New Roman" w:hAnsi="Times New Roman" w:cs="Times New Roman"/>
+                <w:sz w:val="24"/>
+                <w:szCs w:val="24"/>
+              </w:rPr>
+              <w:t xml:space="preserve">: </w:t>
             </w:r>
             <w:r>
               <w:rPr>
@@ -1826,13 +2038,23 @@
                 <w:szCs w:val="24"/>
               </w:rPr>
             </w:pPr>
-            <w:r>
-              <w:rPr>
-                <w:rFonts w:ascii="Times New Roman" w:hAnsi="Times New Roman" w:cs="Times New Roman"/>
-                <w:sz w:val="24"/>
-                <w:szCs w:val="24"/>
-              </w:rPr>
-              <w:t>first_name:</w:t>
+            <w:proofErr w:type="spellStart"/>
+            <w:r>
+              <w:rPr>
+                <w:rFonts w:ascii="Times New Roman" w:hAnsi="Times New Roman" w:cs="Times New Roman"/>
+                <w:sz w:val="24"/>
+                <w:szCs w:val="24"/>
+              </w:rPr>
+              <w:t>first_name</w:t>
+            </w:r>
+            <w:proofErr w:type="spellEnd"/>
+            <w:r>
+              <w:rPr>
+                <w:rFonts w:ascii="Times New Roman" w:hAnsi="Times New Roman" w:cs="Times New Roman"/>
+                <w:sz w:val="24"/>
+                <w:szCs w:val="24"/>
+              </w:rPr>
+              <w:t>:</w:t>
             </w:r>
             <w:r>
               <w:rPr>
@@ -1851,13 +2073,23 @@
                 <w:szCs w:val="24"/>
               </w:rPr>
             </w:pPr>
-            <w:r>
-              <w:rPr>
-                <w:rFonts w:ascii="Times New Roman" w:hAnsi="Times New Roman" w:cs="Times New Roman"/>
-                <w:sz w:val="24"/>
-                <w:szCs w:val="24"/>
-              </w:rPr>
-              <w:t>last_name:</w:t>
+            <w:proofErr w:type="spellStart"/>
+            <w:r>
+              <w:rPr>
+                <w:rFonts w:ascii="Times New Roman" w:hAnsi="Times New Roman" w:cs="Times New Roman"/>
+                <w:sz w:val="24"/>
+                <w:szCs w:val="24"/>
+              </w:rPr>
+              <w:t>last_name</w:t>
+            </w:r>
+            <w:proofErr w:type="spellEnd"/>
+            <w:r>
+              <w:rPr>
+                <w:rFonts w:ascii="Times New Roman" w:hAnsi="Times New Roman" w:cs="Times New Roman"/>
+                <w:sz w:val="24"/>
+                <w:szCs w:val="24"/>
+              </w:rPr>
+              <w:t>:</w:t>
             </w:r>
             <w:r>
               <w:rPr>
@@ -1892,7 +2124,6 @@
               </w:rPr>
               <w:t xml:space="preserve">dob: </w:t>
             </w:r>
-            <w:proofErr w:type="gramStart"/>
             <w:r>
               <w:rPr>
                 <w:rFonts w:ascii="Times New Roman" w:hAnsi="Times New Roman" w:cs="Times New Roman"/>
@@ -1901,7 +2132,6 @@
               </w:rPr>
               <w:t>date</w:t>
             </w:r>
-            <w:proofErr w:type="gramEnd"/>
           </w:p>
           <w:p>
             <w:pPr>
@@ -1971,18 +2201,8 @@
                 <w:sz w:val="24"/>
                 <w:szCs w:val="24"/>
               </w:rPr>
-              <w:t>/</w:t>
-            </w:r>
-            <w:proofErr w:type="gramStart"/>
-            <w:r>
-              <w:rPr>
-                <w:rFonts w:ascii="Times New Roman" w:hAnsi="Times New Roman" w:cs="Times New Roman"/>
-                <w:sz w:val="24"/>
-                <w:szCs w:val="24"/>
-              </w:rPr>
-              <w:t>organizations</w:t>
-            </w:r>
-            <w:proofErr w:type="gramEnd"/>
+              <w:t>/organizations</w:t>
+            </w:r>
           </w:p>
         </w:tc>
         <w:tc>
@@ -1997,13 +2217,23 @@
                 <w:szCs w:val="24"/>
               </w:rPr>
             </w:pPr>
-            <w:r>
-              <w:rPr>
-                <w:rFonts w:ascii="Times New Roman" w:hAnsi="Times New Roman" w:cs="Times New Roman"/>
-                <w:sz w:val="24"/>
-                <w:szCs w:val="24"/>
-              </w:rPr>
-              <w:t>laureateid:</w:t>
+            <w:proofErr w:type="spellStart"/>
+            <w:r>
+              <w:rPr>
+                <w:rFonts w:ascii="Times New Roman" w:hAnsi="Times New Roman" w:cs="Times New Roman"/>
+                <w:sz w:val="24"/>
+                <w:szCs w:val="24"/>
+              </w:rPr>
+              <w:t>laureateid</w:t>
+            </w:r>
+            <w:proofErr w:type="spellEnd"/>
+            <w:r>
+              <w:rPr>
+                <w:rFonts w:ascii="Times New Roman" w:hAnsi="Times New Roman" w:cs="Times New Roman"/>
+                <w:sz w:val="24"/>
+                <w:szCs w:val="24"/>
+              </w:rPr>
+              <w:t>:</w:t>
             </w:r>
             <w:r>
               <w:rPr>
@@ -2022,13 +2252,23 @@
                 <w:szCs w:val="24"/>
               </w:rPr>
             </w:pPr>
-            <w:r>
-              <w:rPr>
-                <w:rFonts w:ascii="Times New Roman" w:hAnsi="Times New Roman" w:cs="Times New Roman"/>
-                <w:sz w:val="24"/>
-                <w:szCs w:val="24"/>
-              </w:rPr>
-              <w:t xml:space="preserve">addressid: </w:t>
+            <w:proofErr w:type="spellStart"/>
+            <w:r>
+              <w:rPr>
+                <w:rFonts w:ascii="Times New Roman" w:hAnsi="Times New Roman" w:cs="Times New Roman"/>
+                <w:sz w:val="24"/>
+                <w:szCs w:val="24"/>
+              </w:rPr>
+              <w:t>addressid</w:t>
+            </w:r>
+            <w:proofErr w:type="spellEnd"/>
+            <w:r>
+              <w:rPr>
+                <w:rFonts w:ascii="Times New Roman" w:hAnsi="Times New Roman" w:cs="Times New Roman"/>
+                <w:sz w:val="24"/>
+                <w:szCs w:val="24"/>
+              </w:rPr>
+              <w:t xml:space="preserve">: </w:t>
             </w:r>
             <w:r>
               <w:rPr>
@@ -2047,13 +2287,23 @@
                 <w:szCs w:val="24"/>
               </w:rPr>
             </w:pPr>
-            <w:r>
-              <w:rPr>
-                <w:rFonts w:ascii="Times New Roman" w:hAnsi="Times New Roman" w:cs="Times New Roman"/>
-                <w:sz w:val="24"/>
-                <w:szCs w:val="24"/>
-              </w:rPr>
-              <w:t xml:space="preserve">orgname: </w:t>
+            <w:proofErr w:type="spellStart"/>
+            <w:r>
+              <w:rPr>
+                <w:rFonts w:ascii="Times New Roman" w:hAnsi="Times New Roman" w:cs="Times New Roman"/>
+                <w:sz w:val="24"/>
+                <w:szCs w:val="24"/>
+              </w:rPr>
+              <w:t>orgname</w:t>
+            </w:r>
+            <w:proofErr w:type="spellEnd"/>
+            <w:r>
+              <w:rPr>
+                <w:rFonts w:ascii="Times New Roman" w:hAnsi="Times New Roman" w:cs="Times New Roman"/>
+                <w:sz w:val="24"/>
+                <w:szCs w:val="24"/>
+              </w:rPr>
+              <w:t xml:space="preserve">: </w:t>
             </w:r>
             <w:r>
               <w:rPr>
@@ -2072,13 +2322,23 @@
                 <w:szCs w:val="24"/>
               </w:rPr>
             </w:pPr>
-            <w:r>
-              <w:rPr>
-                <w:rFonts w:ascii="Times New Roman" w:hAnsi="Times New Roman" w:cs="Times New Roman"/>
-                <w:sz w:val="24"/>
-                <w:szCs w:val="24"/>
-              </w:rPr>
-              <w:t xml:space="preserve">phonenumber: </w:t>
+            <w:proofErr w:type="spellStart"/>
+            <w:r>
+              <w:rPr>
+                <w:rFonts w:ascii="Times New Roman" w:hAnsi="Times New Roman" w:cs="Times New Roman"/>
+                <w:sz w:val="24"/>
+                <w:szCs w:val="24"/>
+              </w:rPr>
+              <w:t>phonenumber</w:t>
+            </w:r>
+            <w:proofErr w:type="spellEnd"/>
+            <w:r>
+              <w:rPr>
+                <w:rFonts w:ascii="Times New Roman" w:hAnsi="Times New Roman" w:cs="Times New Roman"/>
+                <w:sz w:val="24"/>
+                <w:szCs w:val="24"/>
+              </w:rPr>
+              <w:t xml:space="preserve">: </w:t>
             </w:r>
             <w:r>
               <w:rPr>
@@ -2157,18 +2417,8 @@
                 <w:sz w:val="24"/>
                 <w:szCs w:val="24"/>
               </w:rPr>
-              <w:t>/</w:t>
-            </w:r>
-            <w:proofErr w:type="gramStart"/>
-            <w:r>
-              <w:rPr>
-                <w:rFonts w:ascii="Times New Roman" w:hAnsi="Times New Roman" w:cs="Times New Roman"/>
-                <w:sz w:val="24"/>
-                <w:szCs w:val="24"/>
-              </w:rPr>
-              <w:t>address</w:t>
-            </w:r>
-            <w:proofErr w:type="gramEnd"/>
+              <w:t>/address</w:t>
+            </w:r>
           </w:p>
         </w:tc>
         <w:tc>
@@ -2183,13 +2433,23 @@
                 <w:szCs w:val="24"/>
               </w:rPr>
             </w:pPr>
-            <w:r>
-              <w:rPr>
-                <w:rFonts w:ascii="Times New Roman" w:hAnsi="Times New Roman" w:cs="Times New Roman"/>
-                <w:sz w:val="24"/>
-                <w:szCs w:val="24"/>
-              </w:rPr>
-              <w:t xml:space="preserve">streetname: </w:t>
+            <w:proofErr w:type="spellStart"/>
+            <w:r>
+              <w:rPr>
+                <w:rFonts w:ascii="Times New Roman" w:hAnsi="Times New Roman" w:cs="Times New Roman"/>
+                <w:sz w:val="24"/>
+                <w:szCs w:val="24"/>
+              </w:rPr>
+              <w:t>streetname</w:t>
+            </w:r>
+            <w:proofErr w:type="spellEnd"/>
+            <w:r>
+              <w:rPr>
+                <w:rFonts w:ascii="Times New Roman" w:hAnsi="Times New Roman" w:cs="Times New Roman"/>
+                <w:sz w:val="24"/>
+                <w:szCs w:val="24"/>
+              </w:rPr>
+              <w:t xml:space="preserve">: </w:t>
             </w:r>
             <w:r>
               <w:rPr>
@@ -2283,13 +2543,23 @@
                 <w:szCs w:val="24"/>
               </w:rPr>
             </w:pPr>
-            <w:r>
-              <w:rPr>
-                <w:rFonts w:ascii="Times New Roman" w:hAnsi="Times New Roman" w:cs="Times New Roman"/>
-                <w:sz w:val="24"/>
-                <w:szCs w:val="24"/>
-              </w:rPr>
-              <w:t xml:space="preserve">zipcode: </w:t>
+            <w:proofErr w:type="spellStart"/>
+            <w:r>
+              <w:rPr>
+                <w:rFonts w:ascii="Times New Roman" w:hAnsi="Times New Roman" w:cs="Times New Roman"/>
+                <w:sz w:val="24"/>
+                <w:szCs w:val="24"/>
+              </w:rPr>
+              <w:t>zipcode</w:t>
+            </w:r>
+            <w:proofErr w:type="spellEnd"/>
+            <w:r>
+              <w:rPr>
+                <w:rFonts w:ascii="Times New Roman" w:hAnsi="Times New Roman" w:cs="Times New Roman"/>
+                <w:sz w:val="24"/>
+                <w:szCs w:val="24"/>
+              </w:rPr>
+              <w:t xml:space="preserve">: </w:t>
             </w:r>
             <w:r>
               <w:rPr>
@@ -2343,18 +2613,8 @@
                 <w:sz w:val="24"/>
                 <w:szCs w:val="24"/>
               </w:rPr>
-              <w:t>/</w:t>
-            </w:r>
-            <w:proofErr w:type="gramStart"/>
-            <w:r>
-              <w:rPr>
-                <w:rFonts w:ascii="Times New Roman" w:hAnsi="Times New Roman" w:cs="Times New Roman"/>
-                <w:sz w:val="24"/>
-                <w:szCs w:val="24"/>
-              </w:rPr>
-              <w:t>account</w:t>
-            </w:r>
-            <w:proofErr w:type="gramEnd"/>
+              <w:t>/account</w:t>
+            </w:r>
           </w:p>
         </w:tc>
         <w:tc>
@@ -2369,13 +2629,23 @@
                 <w:szCs w:val="24"/>
               </w:rPr>
             </w:pPr>
-            <w:r>
-              <w:rPr>
-                <w:rFonts w:ascii="Times New Roman" w:hAnsi="Times New Roman" w:cs="Times New Roman"/>
-                <w:sz w:val="24"/>
-                <w:szCs w:val="24"/>
-              </w:rPr>
-              <w:t>first_name:</w:t>
+            <w:proofErr w:type="spellStart"/>
+            <w:r>
+              <w:rPr>
+                <w:rFonts w:ascii="Times New Roman" w:hAnsi="Times New Roman" w:cs="Times New Roman"/>
+                <w:sz w:val="24"/>
+                <w:szCs w:val="24"/>
+              </w:rPr>
+              <w:t>first_name</w:t>
+            </w:r>
+            <w:proofErr w:type="spellEnd"/>
+            <w:r>
+              <w:rPr>
+                <w:rFonts w:ascii="Times New Roman" w:hAnsi="Times New Roman" w:cs="Times New Roman"/>
+                <w:sz w:val="24"/>
+                <w:szCs w:val="24"/>
+              </w:rPr>
+              <w:t>:</w:t>
             </w:r>
             <w:r>
               <w:rPr>
@@ -2394,13 +2664,23 @@
                 <w:szCs w:val="24"/>
               </w:rPr>
             </w:pPr>
-            <w:r>
-              <w:rPr>
-                <w:rFonts w:ascii="Times New Roman" w:hAnsi="Times New Roman" w:cs="Times New Roman"/>
-                <w:sz w:val="24"/>
-                <w:szCs w:val="24"/>
-              </w:rPr>
-              <w:t>last_name:</w:t>
+            <w:proofErr w:type="spellStart"/>
+            <w:r>
+              <w:rPr>
+                <w:rFonts w:ascii="Times New Roman" w:hAnsi="Times New Roman" w:cs="Times New Roman"/>
+                <w:sz w:val="24"/>
+                <w:szCs w:val="24"/>
+              </w:rPr>
+              <w:t>last_name</w:t>
+            </w:r>
+            <w:proofErr w:type="spellEnd"/>
+            <w:r>
+              <w:rPr>
+                <w:rFonts w:ascii="Times New Roman" w:hAnsi="Times New Roman" w:cs="Times New Roman"/>
+                <w:sz w:val="24"/>
+                <w:szCs w:val="24"/>
+              </w:rPr>
+              <w:t>:</w:t>
             </w:r>
             <w:r>
               <w:rPr>
@@ -2521,18 +2801,8 @@
                 <w:sz w:val="24"/>
                 <w:szCs w:val="24"/>
               </w:rPr>
-              <w:t>/</w:t>
-            </w:r>
-            <w:proofErr w:type="gramStart"/>
-            <w:r>
-              <w:rPr>
-                <w:rFonts w:ascii="Times New Roman" w:hAnsi="Times New Roman" w:cs="Times New Roman"/>
-                <w:sz w:val="24"/>
-                <w:szCs w:val="24"/>
-              </w:rPr>
-              <w:t>token</w:t>
-            </w:r>
-            <w:proofErr w:type="gramEnd"/>
+              <w:t>/token</w:t>
+            </w:r>
           </w:p>
         </w:tc>
         <w:tc>
@@ -2650,9 +2920,23 @@
                 <w:sz w:val="24"/>
                 <w:szCs w:val="24"/>
               </w:rPr>
-              <w:t>/</w:t>
-            </w:r>
-            <w:proofErr w:type="gramStart"/>
+              <w:t>/publication</w:t>
+            </w:r>
+          </w:p>
+        </w:tc>
+        <w:tc>
+          <w:tcPr>
+            <w:tcW w:w="3868" w:type="dxa"/>
+          </w:tcPr>
+          <w:p>
+            <w:pPr>
+              <w:rPr>
+                <w:rFonts w:ascii="Times New Roman" w:hAnsi="Times New Roman" w:cs="Times New Roman"/>
+                <w:sz w:val="24"/>
+                <w:szCs w:val="24"/>
+              </w:rPr>
+            </w:pPr>
+            <w:proofErr w:type="spellStart"/>
             <w:r>
               <w:rPr>
                 <w:rFonts w:ascii="Times New Roman" w:hAnsi="Times New Roman" w:cs="Times New Roman"/>
@@ -2661,21 +2945,68 @@
               </w:rPr>
               <w:t>publication</w:t>
             </w:r>
-            <w:proofErr w:type="gramEnd"/>
-          </w:p>
-        </w:tc>
-        <w:tc>
-          <w:tcPr>
-            <w:tcW w:w="3868" w:type="dxa"/>
-          </w:tcPr>
-          <w:p>
-            <w:pPr>
-              <w:rPr>
-                <w:rFonts w:ascii="Times New Roman" w:hAnsi="Times New Roman" w:cs="Times New Roman"/>
-                <w:sz w:val="24"/>
-                <w:szCs w:val="24"/>
-              </w:rPr>
-            </w:pPr>
+            <w:r>
+              <w:rPr>
+                <w:rFonts w:ascii="Times New Roman" w:hAnsi="Times New Roman" w:cs="Times New Roman"/>
+                <w:sz w:val="24"/>
+                <w:szCs w:val="24"/>
+              </w:rPr>
+              <w:t>id</w:t>
+            </w:r>
+            <w:proofErr w:type="spellEnd"/>
+            <w:r>
+              <w:rPr>
+                <w:rFonts w:ascii="Times New Roman" w:hAnsi="Times New Roman" w:cs="Times New Roman"/>
+                <w:sz w:val="24"/>
+                <w:szCs w:val="24"/>
+              </w:rPr>
+              <w:t xml:space="preserve">: </w:t>
+            </w:r>
+            <w:r>
+              <w:rPr>
+                <w:rFonts w:ascii="Times New Roman" w:hAnsi="Times New Roman" w:cs="Times New Roman"/>
+                <w:sz w:val="24"/>
+                <w:szCs w:val="24"/>
+              </w:rPr>
+              <w:t>int</w:t>
+            </w:r>
+          </w:p>
+          <w:p>
+            <w:pPr>
+              <w:rPr>
+                <w:rFonts w:ascii="Times New Roman" w:hAnsi="Times New Roman" w:cs="Times New Roman"/>
+                <w:sz w:val="24"/>
+                <w:szCs w:val="24"/>
+              </w:rPr>
+            </w:pPr>
+            <w:proofErr w:type="spellStart"/>
+            <w:r>
+              <w:rPr>
+                <w:rFonts w:ascii="Times New Roman" w:hAnsi="Times New Roman" w:cs="Times New Roman"/>
+                <w:sz w:val="24"/>
+                <w:szCs w:val="24"/>
+              </w:rPr>
+              <w:t>laureateid</w:t>
+            </w:r>
+            <w:proofErr w:type="spellEnd"/>
+            <w:r>
+              <w:rPr>
+                <w:rFonts w:ascii="Times New Roman" w:hAnsi="Times New Roman" w:cs="Times New Roman"/>
+                <w:sz w:val="24"/>
+                <w:szCs w:val="24"/>
+              </w:rPr>
+              <w:t>: string</w:t>
+            </w:r>
+          </w:p>
+          <w:p>
+            <w:pPr>
+              <w:rPr>
+                <w:rFonts w:ascii="Times New Roman" w:hAnsi="Times New Roman" w:cs="Times New Roman"/>
+                <w:sz w:val="24"/>
+                <w:szCs w:val="24"/>
+              </w:rPr>
+            </w:pPr>
+            <w:proofErr w:type="spellStart"/>
             <w:r>
               <w:rPr>
                 <w:rFonts w:ascii="Times New Roman" w:hAnsi="Times New Roman" w:cs="Times New Roman"/>
@@ -2690,8 +3021,36 @@
                 <w:sz w:val="24"/>
                 <w:szCs w:val="24"/>
               </w:rPr>
-              <w:t>id</w:t>
-            </w:r>
+              <w:t>_name</w:t>
+            </w:r>
+            <w:proofErr w:type="spellEnd"/>
+            <w:r>
+              <w:rPr>
+                <w:rFonts w:ascii="Times New Roman" w:hAnsi="Times New Roman" w:cs="Times New Roman"/>
+                <w:sz w:val="24"/>
+                <w:szCs w:val="24"/>
+              </w:rPr>
+              <w:t>: string</w:t>
+            </w:r>
+          </w:p>
+          <w:p>
+            <w:pPr>
+              <w:rPr>
+                <w:rFonts w:ascii="Times New Roman" w:hAnsi="Times New Roman" w:cs="Times New Roman"/>
+                <w:sz w:val="24"/>
+                <w:szCs w:val="24"/>
+              </w:rPr>
+            </w:pPr>
+            <w:proofErr w:type="spellStart"/>
+            <w:r>
+              <w:rPr>
+                <w:rFonts w:ascii="Times New Roman" w:hAnsi="Times New Roman" w:cs="Times New Roman"/>
+                <w:sz w:val="24"/>
+                <w:szCs w:val="24"/>
+              </w:rPr>
+              <w:t>publication_desc</w:t>
+            </w:r>
+            <w:proofErr w:type="spellEnd"/>
             <w:r>
               <w:rPr>
                 <w:rFonts w:ascii="Times New Roman" w:hAnsi="Times New Roman" w:cs="Times New Roman"/>
@@ -2699,81 +3058,6 @@
                 <w:szCs w:val="24"/>
               </w:rPr>
               <w:t xml:space="preserve">: </w:t>
-            </w:r>
-            <w:r>
-              <w:rPr>
-                <w:rFonts w:ascii="Times New Roman" w:hAnsi="Times New Roman" w:cs="Times New Roman"/>
-                <w:sz w:val="24"/>
-                <w:szCs w:val="24"/>
-              </w:rPr>
-              <w:t>int</w:t>
-            </w:r>
-          </w:p>
-          <w:p>
-            <w:pPr>
-              <w:rPr>
-                <w:rFonts w:ascii="Times New Roman" w:hAnsi="Times New Roman" w:cs="Times New Roman"/>
-                <w:sz w:val="24"/>
-                <w:szCs w:val="24"/>
-              </w:rPr>
-            </w:pPr>
-            <w:r>
-              <w:rPr>
-                <w:rFonts w:ascii="Times New Roman" w:hAnsi="Times New Roman" w:cs="Times New Roman"/>
-                <w:sz w:val="24"/>
-                <w:szCs w:val="24"/>
-              </w:rPr>
-              <w:t>laureateid</w:t>
-            </w:r>
-            <w:r>
-              <w:rPr>
-                <w:rFonts w:ascii="Times New Roman" w:hAnsi="Times New Roman" w:cs="Times New Roman"/>
-                <w:sz w:val="24"/>
-                <w:szCs w:val="24"/>
-              </w:rPr>
-              <w:t>: string</w:t>
-            </w:r>
-          </w:p>
-          <w:p>
-            <w:pPr>
-              <w:rPr>
-                <w:rFonts w:ascii="Times New Roman" w:hAnsi="Times New Roman" w:cs="Times New Roman"/>
-                <w:sz w:val="24"/>
-                <w:szCs w:val="24"/>
-              </w:rPr>
-            </w:pPr>
-            <w:r>
-              <w:rPr>
-                <w:rFonts w:ascii="Times New Roman" w:hAnsi="Times New Roman" w:cs="Times New Roman"/>
-                <w:sz w:val="24"/>
-                <w:szCs w:val="24"/>
-              </w:rPr>
-              <w:t>publication</w:t>
-            </w:r>
-            <w:r>
-              <w:rPr>
-                <w:rFonts w:ascii="Times New Roman" w:hAnsi="Times New Roman" w:cs="Times New Roman"/>
-                <w:sz w:val="24"/>
-                <w:szCs w:val="24"/>
-              </w:rPr>
-              <w:t>_name: string</w:t>
-            </w:r>
-          </w:p>
-          <w:p>
-            <w:pPr>
-              <w:rPr>
-                <w:rFonts w:ascii="Times New Roman" w:hAnsi="Times New Roman" w:cs="Times New Roman"/>
-                <w:sz w:val="24"/>
-                <w:szCs w:val="24"/>
-              </w:rPr>
-            </w:pPr>
-            <w:r>
-              <w:rPr>
-                <w:rFonts w:ascii="Times New Roman" w:hAnsi="Times New Roman" w:cs="Times New Roman"/>
-                <w:sz w:val="24"/>
-                <w:szCs w:val="24"/>
-              </w:rPr>
-              <w:t xml:space="preserve">publication_desc: </w:t>
             </w:r>
             <w:r>
               <w:rPr>
@@ -2827,18 +3111,8 @@
                 <w:sz w:val="24"/>
                 <w:szCs w:val="24"/>
               </w:rPr>
-              <w:t>/</w:t>
-            </w:r>
-            <w:proofErr w:type="gramStart"/>
-            <w:r>
-              <w:rPr>
-                <w:rFonts w:ascii="Times New Roman" w:hAnsi="Times New Roman" w:cs="Times New Roman"/>
-                <w:sz w:val="24"/>
-                <w:szCs w:val="24"/>
-              </w:rPr>
-              <w:t>nominations</w:t>
-            </w:r>
-            <w:proofErr w:type="gramEnd"/>
+              <w:t>/nominations</w:t>
+            </w:r>
           </w:p>
         </w:tc>
         <w:tc>
@@ -2853,30 +3127,50 @@
                 <w:szCs w:val="24"/>
               </w:rPr>
             </w:pPr>
-            <w:r>
-              <w:rPr>
-                <w:rFonts w:ascii="Times New Roman" w:hAnsi="Times New Roman" w:cs="Times New Roman"/>
-                <w:sz w:val="24"/>
-                <w:szCs w:val="24"/>
-              </w:rPr>
-              <w:t>nominaitonid: int</w:t>
-            </w:r>
-          </w:p>
-          <w:p>
-            <w:pPr>
-              <w:rPr>
-                <w:rFonts w:ascii="Times New Roman" w:hAnsi="Times New Roman" w:cs="Times New Roman"/>
-                <w:sz w:val="24"/>
-                <w:szCs w:val="24"/>
-              </w:rPr>
-            </w:pPr>
-            <w:r>
-              <w:rPr>
-                <w:rFonts w:ascii="Times New Roman" w:hAnsi="Times New Roman" w:cs="Times New Roman"/>
-                <w:sz w:val="24"/>
-                <w:szCs w:val="24"/>
-              </w:rPr>
-              <w:t xml:space="preserve">laureateid: </w:t>
+            <w:proofErr w:type="spellStart"/>
+            <w:r>
+              <w:rPr>
+                <w:rFonts w:ascii="Times New Roman" w:hAnsi="Times New Roman" w:cs="Times New Roman"/>
+                <w:sz w:val="24"/>
+                <w:szCs w:val="24"/>
+              </w:rPr>
+              <w:t>nominaitonid</w:t>
+            </w:r>
+            <w:proofErr w:type="spellEnd"/>
+            <w:r>
+              <w:rPr>
+                <w:rFonts w:ascii="Times New Roman" w:hAnsi="Times New Roman" w:cs="Times New Roman"/>
+                <w:sz w:val="24"/>
+                <w:szCs w:val="24"/>
+              </w:rPr>
+              <w:t>: int</w:t>
+            </w:r>
+          </w:p>
+          <w:p>
+            <w:pPr>
+              <w:rPr>
+                <w:rFonts w:ascii="Times New Roman" w:hAnsi="Times New Roman" w:cs="Times New Roman"/>
+                <w:sz w:val="24"/>
+                <w:szCs w:val="24"/>
+              </w:rPr>
+            </w:pPr>
+            <w:proofErr w:type="spellStart"/>
+            <w:r>
+              <w:rPr>
+                <w:rFonts w:ascii="Times New Roman" w:hAnsi="Times New Roman" w:cs="Times New Roman"/>
+                <w:sz w:val="24"/>
+                <w:szCs w:val="24"/>
+              </w:rPr>
+              <w:t>laureateid</w:t>
+            </w:r>
+            <w:proofErr w:type="spellEnd"/>
+            <w:r>
+              <w:rPr>
+                <w:rFonts w:ascii="Times New Roman" w:hAnsi="Times New Roman" w:cs="Times New Roman"/>
+                <w:sz w:val="24"/>
+                <w:szCs w:val="24"/>
+              </w:rPr>
+              <w:t xml:space="preserve">: </w:t>
             </w:r>
             <w:r>
               <w:rPr>
@@ -2903,13 +3197,23 @@
                 <w:szCs w:val="24"/>
               </w:rPr>
             </w:pPr>
-            <w:r>
-              <w:rPr>
-                <w:rFonts w:ascii="Times New Roman" w:hAnsi="Times New Roman" w:cs="Times New Roman"/>
-                <w:sz w:val="24"/>
-                <w:szCs w:val="24"/>
-              </w:rPr>
-              <w:t xml:space="preserve">fieldid: </w:t>
+            <w:proofErr w:type="spellStart"/>
+            <w:r>
+              <w:rPr>
+                <w:rFonts w:ascii="Times New Roman" w:hAnsi="Times New Roman" w:cs="Times New Roman"/>
+                <w:sz w:val="24"/>
+                <w:szCs w:val="24"/>
+              </w:rPr>
+              <w:t>fieldid</w:t>
+            </w:r>
+            <w:proofErr w:type="spellEnd"/>
+            <w:r>
+              <w:rPr>
+                <w:rFonts w:ascii="Times New Roman" w:hAnsi="Times New Roman" w:cs="Times New Roman"/>
+                <w:sz w:val="24"/>
+                <w:szCs w:val="24"/>
+              </w:rPr>
+              <w:t xml:space="preserve">: </w:t>
             </w:r>
             <w:r>
               <w:rPr>
@@ -2928,13 +3232,23 @@
                 <w:szCs w:val="24"/>
               </w:rPr>
             </w:pPr>
-            <w:r>
-              <w:rPr>
-                <w:rFonts w:ascii="Times New Roman" w:hAnsi="Times New Roman" w:cs="Times New Roman"/>
-                <w:sz w:val="24"/>
-                <w:szCs w:val="24"/>
-              </w:rPr>
-              <w:t>nomination_reason:</w:t>
+            <w:proofErr w:type="spellStart"/>
+            <w:r>
+              <w:rPr>
+                <w:rFonts w:ascii="Times New Roman" w:hAnsi="Times New Roman" w:cs="Times New Roman"/>
+                <w:sz w:val="24"/>
+                <w:szCs w:val="24"/>
+              </w:rPr>
+              <w:t>nomination_reason</w:t>
+            </w:r>
+            <w:proofErr w:type="spellEnd"/>
+            <w:r>
+              <w:rPr>
+                <w:rFonts w:ascii="Times New Roman" w:hAnsi="Times New Roman" w:cs="Times New Roman"/>
+                <w:sz w:val="24"/>
+                <w:szCs w:val="24"/>
+              </w:rPr>
+              <w:t>:</w:t>
             </w:r>
             <w:r>
               <w:rPr>
@@ -2953,13 +3267,23 @@
                 <w:szCs w:val="24"/>
               </w:rPr>
             </w:pPr>
-            <w:r>
-              <w:rPr>
-                <w:rFonts w:ascii="Times New Roman" w:hAnsi="Times New Roman" w:cs="Times New Roman"/>
-                <w:sz w:val="24"/>
-                <w:szCs w:val="24"/>
-              </w:rPr>
-              <w:t>yearofnomination:</w:t>
+            <w:proofErr w:type="spellStart"/>
+            <w:r>
+              <w:rPr>
+                <w:rFonts w:ascii="Times New Roman" w:hAnsi="Times New Roman" w:cs="Times New Roman"/>
+                <w:sz w:val="24"/>
+                <w:szCs w:val="24"/>
+              </w:rPr>
+              <w:t>yearofnomination</w:t>
+            </w:r>
+            <w:proofErr w:type="spellEnd"/>
+            <w:r>
+              <w:rPr>
+                <w:rFonts w:ascii="Times New Roman" w:hAnsi="Times New Roman" w:cs="Times New Roman"/>
+                <w:sz w:val="24"/>
+                <w:szCs w:val="24"/>
+              </w:rPr>
+              <w:t>:</w:t>
             </w:r>
             <w:r>
               <w:rPr>
@@ -3046,18 +3370,8 @@
                 <w:sz w:val="24"/>
                 <w:szCs w:val="24"/>
               </w:rPr>
-              <w:t>/</w:t>
-            </w:r>
-            <w:proofErr w:type="gramStart"/>
-            <w:r>
-              <w:rPr>
-                <w:rFonts w:ascii="Times New Roman" w:hAnsi="Times New Roman" w:cs="Times New Roman"/>
-                <w:sz w:val="24"/>
-                <w:szCs w:val="24"/>
-              </w:rPr>
-              <w:t>awards</w:t>
-            </w:r>
-            <w:proofErr w:type="gramEnd"/>
+              <w:t>/awards</w:t>
+            </w:r>
           </w:p>
         </w:tc>
         <w:tc>
@@ -3072,6 +3386,7 @@
                 <w:szCs w:val="24"/>
               </w:rPr>
             </w:pPr>
+            <w:proofErr w:type="spellStart"/>
             <w:r>
               <w:rPr>
                 <w:rFonts w:ascii="Times New Roman" w:hAnsi="Times New Roman" w:cs="Times New Roman"/>
@@ -3080,6 +3395,7 @@
               </w:rPr>
               <w:t>Awardid</w:t>
             </w:r>
+            <w:proofErr w:type="spellEnd"/>
             <w:r>
               <w:rPr>
                 <w:rFonts w:ascii="Times New Roman" w:hAnsi="Times New Roman" w:cs="Times New Roman"/>
@@ -3097,6 +3413,7 @@
                 <w:szCs w:val="24"/>
               </w:rPr>
             </w:pPr>
+            <w:proofErr w:type="spellStart"/>
             <w:r>
               <w:rPr>
                 <w:rFonts w:ascii="Times New Roman" w:hAnsi="Times New Roman" w:cs="Times New Roman"/>
@@ -3105,6 +3422,7 @@
               </w:rPr>
               <w:t>publicationid</w:t>
             </w:r>
+            <w:proofErr w:type="spellEnd"/>
             <w:r>
               <w:rPr>
                 <w:rFonts w:ascii="Times New Roman" w:hAnsi="Times New Roman" w:cs="Times New Roman"/>
@@ -3122,6 +3440,7 @@
                 <w:szCs w:val="24"/>
               </w:rPr>
             </w:pPr>
+            <w:proofErr w:type="spellStart"/>
             <w:r>
               <w:rPr>
                 <w:rFonts w:ascii="Times New Roman" w:hAnsi="Times New Roman" w:cs="Times New Roman"/>
@@ -3130,6 +3449,7 @@
               </w:rPr>
               <w:t>laureateid</w:t>
             </w:r>
+            <w:proofErr w:type="spellEnd"/>
             <w:r>
               <w:rPr>
                 <w:rFonts w:ascii="Times New Roman" w:hAnsi="Times New Roman" w:cs="Times New Roman"/>
@@ -3155,6 +3475,7 @@
                 <w:szCs w:val="24"/>
               </w:rPr>
             </w:pPr>
+            <w:proofErr w:type="spellStart"/>
             <w:r>
               <w:rPr>
                 <w:rFonts w:ascii="Times New Roman" w:hAnsi="Times New Roman" w:cs="Times New Roman"/>
@@ -3163,6 +3484,7 @@
               </w:rPr>
               <w:t>fieldid</w:t>
             </w:r>
+            <w:proofErr w:type="spellEnd"/>
             <w:r>
               <w:rPr>
                 <w:rFonts w:ascii="Times New Roman" w:hAnsi="Times New Roman" w:cs="Times New Roman"/>
@@ -3188,6 +3510,7 @@
                 <w:szCs w:val="24"/>
               </w:rPr>
             </w:pPr>
+            <w:proofErr w:type="spellStart"/>
             <w:r>
               <w:rPr>
                 <w:rFonts w:ascii="Times New Roman" w:hAnsi="Times New Roman" w:cs="Times New Roman"/>
@@ -3196,6 +3519,7 @@
               </w:rPr>
               <w:t>publication_name</w:t>
             </w:r>
+            <w:proofErr w:type="spellEnd"/>
             <w:r>
               <w:rPr>
                 <w:rFonts w:ascii="Times New Roman" w:hAnsi="Times New Roman" w:cs="Times New Roman"/>
@@ -3221,6 +3545,7 @@
                 <w:szCs w:val="24"/>
               </w:rPr>
             </w:pPr>
+            <w:proofErr w:type="spellStart"/>
             <w:r>
               <w:rPr>
                 <w:rFonts w:ascii="Times New Roman" w:hAnsi="Times New Roman" w:cs="Times New Roman"/>
@@ -3229,6 +3554,7 @@
               </w:rPr>
               <w:t>publication_desc</w:t>
             </w:r>
+            <w:proofErr w:type="spellEnd"/>
             <w:r>
               <w:rPr>
                 <w:rFonts w:ascii="Times New Roman" w:hAnsi="Times New Roman" w:cs="Times New Roman"/>
@@ -3281,18 +3607,8 @@
                 <w:sz w:val="24"/>
                 <w:szCs w:val="24"/>
               </w:rPr>
-              <w:t>/</w:t>
-            </w:r>
-            <w:proofErr w:type="gramStart"/>
-            <w:r>
-              <w:rPr>
-                <w:rFonts w:ascii="Times New Roman" w:hAnsi="Times New Roman" w:cs="Times New Roman"/>
-                <w:sz w:val="24"/>
-                <w:szCs w:val="24"/>
-              </w:rPr>
-              <w:t>people</w:t>
-            </w:r>
-            <w:proofErr w:type="gramEnd"/>
+              <w:t>/people</w:t>
+            </w:r>
           </w:p>
         </w:tc>
         <w:tc>
@@ -3307,6 +3623,7 @@
                 <w:szCs w:val="24"/>
               </w:rPr>
             </w:pPr>
+            <w:proofErr w:type="spellStart"/>
             <w:r>
               <w:rPr>
                 <w:rFonts w:ascii="Times New Roman" w:hAnsi="Times New Roman" w:cs="Times New Roman"/>
@@ -3315,6 +3632,7 @@
               </w:rPr>
               <w:t>laureateid</w:t>
             </w:r>
+            <w:proofErr w:type="spellEnd"/>
             <w:r>
               <w:rPr>
                 <w:rFonts w:ascii="Times New Roman" w:hAnsi="Times New Roman" w:cs="Times New Roman"/>
@@ -3340,13 +3658,23 @@
                 <w:szCs w:val="24"/>
               </w:rPr>
             </w:pPr>
-            <w:r>
-              <w:rPr>
-                <w:rFonts w:ascii="Times New Roman" w:hAnsi="Times New Roman" w:cs="Times New Roman"/>
-                <w:sz w:val="24"/>
-                <w:szCs w:val="24"/>
-              </w:rPr>
-              <w:t xml:space="preserve">addressid: </w:t>
+            <w:proofErr w:type="spellStart"/>
+            <w:r>
+              <w:rPr>
+                <w:rFonts w:ascii="Times New Roman" w:hAnsi="Times New Roman" w:cs="Times New Roman"/>
+                <w:sz w:val="24"/>
+                <w:szCs w:val="24"/>
+              </w:rPr>
+              <w:t>addressid</w:t>
+            </w:r>
+            <w:proofErr w:type="spellEnd"/>
+            <w:r>
+              <w:rPr>
+                <w:rFonts w:ascii="Times New Roman" w:hAnsi="Times New Roman" w:cs="Times New Roman"/>
+                <w:sz w:val="24"/>
+                <w:szCs w:val="24"/>
+              </w:rPr>
+              <w:t xml:space="preserve">: </w:t>
             </w:r>
             <w:r>
               <w:rPr>
@@ -3365,13 +3693,23 @@
                 <w:szCs w:val="24"/>
               </w:rPr>
             </w:pPr>
-            <w:r>
-              <w:rPr>
-                <w:rFonts w:ascii="Times New Roman" w:hAnsi="Times New Roman" w:cs="Times New Roman"/>
-                <w:sz w:val="24"/>
-                <w:szCs w:val="24"/>
-              </w:rPr>
-              <w:t>first_name:</w:t>
+            <w:proofErr w:type="spellStart"/>
+            <w:r>
+              <w:rPr>
+                <w:rFonts w:ascii="Times New Roman" w:hAnsi="Times New Roman" w:cs="Times New Roman"/>
+                <w:sz w:val="24"/>
+                <w:szCs w:val="24"/>
+              </w:rPr>
+              <w:t>first_name</w:t>
+            </w:r>
+            <w:proofErr w:type="spellEnd"/>
+            <w:r>
+              <w:rPr>
+                <w:rFonts w:ascii="Times New Roman" w:hAnsi="Times New Roman" w:cs="Times New Roman"/>
+                <w:sz w:val="24"/>
+                <w:szCs w:val="24"/>
+              </w:rPr>
+              <w:t>:</w:t>
             </w:r>
             <w:r>
               <w:rPr>
@@ -3390,13 +3728,23 @@
                 <w:szCs w:val="24"/>
               </w:rPr>
             </w:pPr>
-            <w:r>
-              <w:rPr>
-                <w:rFonts w:ascii="Times New Roman" w:hAnsi="Times New Roman" w:cs="Times New Roman"/>
-                <w:sz w:val="24"/>
-                <w:szCs w:val="24"/>
-              </w:rPr>
-              <w:t>last_name:</w:t>
+            <w:proofErr w:type="spellStart"/>
+            <w:r>
+              <w:rPr>
+                <w:rFonts w:ascii="Times New Roman" w:hAnsi="Times New Roman" w:cs="Times New Roman"/>
+                <w:sz w:val="24"/>
+                <w:szCs w:val="24"/>
+              </w:rPr>
+              <w:t>last_name</w:t>
+            </w:r>
+            <w:proofErr w:type="spellEnd"/>
+            <w:r>
+              <w:rPr>
+                <w:rFonts w:ascii="Times New Roman" w:hAnsi="Times New Roman" w:cs="Times New Roman"/>
+                <w:sz w:val="24"/>
+                <w:szCs w:val="24"/>
+              </w:rPr>
+              <w:t>:</w:t>
             </w:r>
             <w:r>
               <w:rPr>
@@ -3431,7 +3779,6 @@
               </w:rPr>
               <w:t xml:space="preserve">dob: </w:t>
             </w:r>
-            <w:proofErr w:type="gramStart"/>
             <w:r>
               <w:rPr>
                 <w:rFonts w:ascii="Times New Roman" w:hAnsi="Times New Roman" w:cs="Times New Roman"/>
@@ -3440,16 +3787,16 @@
               </w:rPr>
               <w:t>date</w:t>
             </w:r>
-            <w:proofErr w:type="gramEnd"/>
-          </w:p>
-          <w:p>
-            <w:pPr>
-              <w:rPr>
-                <w:rFonts w:ascii="Times New Roman" w:hAnsi="Times New Roman" w:cs="Times New Roman"/>
-                <w:sz w:val="24"/>
-                <w:szCs w:val="24"/>
-              </w:rPr>
-            </w:pPr>
+          </w:p>
+          <w:p>
+            <w:pPr>
+              <w:rPr>
+                <w:rFonts w:ascii="Times New Roman" w:hAnsi="Times New Roman" w:cs="Times New Roman"/>
+                <w:sz w:val="24"/>
+                <w:szCs w:val="24"/>
+              </w:rPr>
+            </w:pPr>
+            <w:proofErr w:type="spellStart"/>
             <w:r>
               <w:rPr>
                 <w:rFonts w:ascii="Times New Roman" w:hAnsi="Times New Roman" w:cs="Times New Roman"/>
@@ -3458,6 +3805,7 @@
               </w:rPr>
               <w:t>phonenumber</w:t>
             </w:r>
+            <w:proofErr w:type="spellEnd"/>
             <w:r>
               <w:rPr>
                 <w:rFonts w:ascii="Times New Roman" w:hAnsi="Times New Roman" w:cs="Times New Roman"/>
@@ -3576,18 +3924,8 @@
                 <w:sz w:val="24"/>
                 <w:szCs w:val="24"/>
               </w:rPr>
-              <w:t>/</w:t>
-            </w:r>
-            <w:proofErr w:type="gramStart"/>
-            <w:r>
-              <w:rPr>
-                <w:rFonts w:ascii="Times New Roman" w:hAnsi="Times New Roman" w:cs="Times New Roman"/>
-                <w:sz w:val="24"/>
-                <w:szCs w:val="24"/>
-              </w:rPr>
-              <w:t>address</w:t>
-            </w:r>
-            <w:proofErr w:type="gramEnd"/>
+              <w:t>/address</w:t>
+            </w:r>
           </w:p>
         </w:tc>
         <w:tc>
@@ -3602,6 +3940,7 @@
                 <w:szCs w:val="24"/>
               </w:rPr>
             </w:pPr>
+            <w:proofErr w:type="spellStart"/>
             <w:r>
               <w:rPr>
                 <w:rFonts w:ascii="Times New Roman" w:hAnsi="Times New Roman" w:cs="Times New Roman"/>
@@ -3610,6 +3949,7 @@
               </w:rPr>
               <w:t>addressid</w:t>
             </w:r>
+            <w:proofErr w:type="spellEnd"/>
             <w:r>
               <w:rPr>
                 <w:rFonts w:ascii="Times New Roman" w:hAnsi="Times New Roman" w:cs="Times New Roman"/>
@@ -3635,13 +3975,23 @@
                 <w:szCs w:val="24"/>
               </w:rPr>
             </w:pPr>
-            <w:r>
-              <w:rPr>
-                <w:rFonts w:ascii="Times New Roman" w:hAnsi="Times New Roman" w:cs="Times New Roman"/>
-                <w:sz w:val="24"/>
-                <w:szCs w:val="24"/>
-              </w:rPr>
-              <w:t xml:space="preserve">streetname: </w:t>
+            <w:proofErr w:type="spellStart"/>
+            <w:r>
+              <w:rPr>
+                <w:rFonts w:ascii="Times New Roman" w:hAnsi="Times New Roman" w:cs="Times New Roman"/>
+                <w:sz w:val="24"/>
+                <w:szCs w:val="24"/>
+              </w:rPr>
+              <w:t>streetname</w:t>
+            </w:r>
+            <w:proofErr w:type="spellEnd"/>
+            <w:r>
+              <w:rPr>
+                <w:rFonts w:ascii="Times New Roman" w:hAnsi="Times New Roman" w:cs="Times New Roman"/>
+                <w:sz w:val="24"/>
+                <w:szCs w:val="24"/>
+              </w:rPr>
+              <w:t xml:space="preserve">: </w:t>
             </w:r>
             <w:r>
               <w:rPr>
@@ -3735,13 +4085,23 @@
                 <w:szCs w:val="24"/>
               </w:rPr>
             </w:pPr>
-            <w:r>
-              <w:rPr>
-                <w:rFonts w:ascii="Times New Roman" w:hAnsi="Times New Roman" w:cs="Times New Roman"/>
-                <w:sz w:val="24"/>
-                <w:szCs w:val="24"/>
-              </w:rPr>
-              <w:t xml:space="preserve">zipcode: </w:t>
+            <w:proofErr w:type="spellStart"/>
+            <w:r>
+              <w:rPr>
+                <w:rFonts w:ascii="Times New Roman" w:hAnsi="Times New Roman" w:cs="Times New Roman"/>
+                <w:sz w:val="24"/>
+                <w:szCs w:val="24"/>
+              </w:rPr>
+              <w:t>zipcode</w:t>
+            </w:r>
+            <w:proofErr w:type="spellEnd"/>
+            <w:r>
+              <w:rPr>
+                <w:rFonts w:ascii="Times New Roman" w:hAnsi="Times New Roman" w:cs="Times New Roman"/>
+                <w:sz w:val="24"/>
+                <w:szCs w:val="24"/>
+              </w:rPr>
+              <w:t xml:space="preserve">: </w:t>
             </w:r>
             <w:r>
               <w:rPr>
@@ -3795,18 +4155,8 @@
                 <w:sz w:val="24"/>
                 <w:szCs w:val="24"/>
               </w:rPr>
-              <w:t>/</w:t>
-            </w:r>
-            <w:proofErr w:type="gramStart"/>
-            <w:r>
-              <w:rPr>
-                <w:rFonts w:ascii="Times New Roman" w:hAnsi="Times New Roman" w:cs="Times New Roman"/>
-                <w:sz w:val="24"/>
-                <w:szCs w:val="24"/>
-              </w:rPr>
-              <w:t>organizations</w:t>
-            </w:r>
-            <w:proofErr w:type="gramEnd"/>
+              <w:t>/organizations</w:t>
+            </w:r>
           </w:p>
         </w:tc>
         <w:tc>
@@ -3821,6 +4171,7 @@
                 <w:szCs w:val="24"/>
               </w:rPr>
             </w:pPr>
+            <w:proofErr w:type="spellStart"/>
             <w:r>
               <w:rPr>
                 <w:rFonts w:ascii="Times New Roman" w:hAnsi="Times New Roman" w:cs="Times New Roman"/>
@@ -3829,6 +4180,7 @@
               </w:rPr>
               <w:t>orgid</w:t>
             </w:r>
+            <w:proofErr w:type="spellEnd"/>
             <w:r>
               <w:rPr>
                 <w:rFonts w:ascii="Times New Roman" w:hAnsi="Times New Roman" w:cs="Times New Roman"/>
@@ -3854,13 +4206,23 @@
                 <w:szCs w:val="24"/>
               </w:rPr>
             </w:pPr>
-            <w:r>
-              <w:rPr>
-                <w:rFonts w:ascii="Times New Roman" w:hAnsi="Times New Roman" w:cs="Times New Roman"/>
-                <w:sz w:val="24"/>
-                <w:szCs w:val="24"/>
-              </w:rPr>
-              <w:t>laureateid:</w:t>
+            <w:proofErr w:type="spellStart"/>
+            <w:r>
+              <w:rPr>
+                <w:rFonts w:ascii="Times New Roman" w:hAnsi="Times New Roman" w:cs="Times New Roman"/>
+                <w:sz w:val="24"/>
+                <w:szCs w:val="24"/>
+              </w:rPr>
+              <w:t>laureateid</w:t>
+            </w:r>
+            <w:proofErr w:type="spellEnd"/>
+            <w:r>
+              <w:rPr>
+                <w:rFonts w:ascii="Times New Roman" w:hAnsi="Times New Roman" w:cs="Times New Roman"/>
+                <w:sz w:val="24"/>
+                <w:szCs w:val="24"/>
+              </w:rPr>
+              <w:t>:</w:t>
             </w:r>
             <w:r>
               <w:rPr>
@@ -3879,13 +4241,23 @@
                 <w:szCs w:val="24"/>
               </w:rPr>
             </w:pPr>
-            <w:r>
-              <w:rPr>
-                <w:rFonts w:ascii="Times New Roman" w:hAnsi="Times New Roman" w:cs="Times New Roman"/>
-                <w:sz w:val="24"/>
-                <w:szCs w:val="24"/>
-              </w:rPr>
-              <w:t xml:space="preserve">addressid: </w:t>
+            <w:proofErr w:type="spellStart"/>
+            <w:r>
+              <w:rPr>
+                <w:rFonts w:ascii="Times New Roman" w:hAnsi="Times New Roman" w:cs="Times New Roman"/>
+                <w:sz w:val="24"/>
+                <w:szCs w:val="24"/>
+              </w:rPr>
+              <w:t>addressid</w:t>
+            </w:r>
+            <w:proofErr w:type="spellEnd"/>
+            <w:r>
+              <w:rPr>
+                <w:rFonts w:ascii="Times New Roman" w:hAnsi="Times New Roman" w:cs="Times New Roman"/>
+                <w:sz w:val="24"/>
+                <w:szCs w:val="24"/>
+              </w:rPr>
+              <w:t xml:space="preserve">: </w:t>
             </w:r>
             <w:r>
               <w:rPr>
@@ -3904,13 +4276,23 @@
                 <w:szCs w:val="24"/>
               </w:rPr>
             </w:pPr>
-            <w:r>
-              <w:rPr>
-                <w:rFonts w:ascii="Times New Roman" w:hAnsi="Times New Roman" w:cs="Times New Roman"/>
-                <w:sz w:val="24"/>
-                <w:szCs w:val="24"/>
-              </w:rPr>
-              <w:t xml:space="preserve">orgname: </w:t>
+            <w:proofErr w:type="spellStart"/>
+            <w:r>
+              <w:rPr>
+                <w:rFonts w:ascii="Times New Roman" w:hAnsi="Times New Roman" w:cs="Times New Roman"/>
+                <w:sz w:val="24"/>
+                <w:szCs w:val="24"/>
+              </w:rPr>
+              <w:t>orgname</w:t>
+            </w:r>
+            <w:proofErr w:type="spellEnd"/>
+            <w:r>
+              <w:rPr>
+                <w:rFonts w:ascii="Times New Roman" w:hAnsi="Times New Roman" w:cs="Times New Roman"/>
+                <w:sz w:val="24"/>
+                <w:szCs w:val="24"/>
+              </w:rPr>
+              <w:t xml:space="preserve">: </w:t>
             </w:r>
             <w:r>
               <w:rPr>
@@ -3929,13 +4311,23 @@
                 <w:szCs w:val="24"/>
               </w:rPr>
             </w:pPr>
-            <w:r>
-              <w:rPr>
-                <w:rFonts w:ascii="Times New Roman" w:hAnsi="Times New Roman" w:cs="Times New Roman"/>
-                <w:sz w:val="24"/>
-                <w:szCs w:val="24"/>
-              </w:rPr>
-              <w:t xml:space="preserve">phonenumber: </w:t>
+            <w:proofErr w:type="spellStart"/>
+            <w:r>
+              <w:rPr>
+                <w:rFonts w:ascii="Times New Roman" w:hAnsi="Times New Roman" w:cs="Times New Roman"/>
+                <w:sz w:val="24"/>
+                <w:szCs w:val="24"/>
+              </w:rPr>
+              <w:t>phonenumber</w:t>
+            </w:r>
+            <w:proofErr w:type="spellEnd"/>
+            <w:r>
+              <w:rPr>
+                <w:rFonts w:ascii="Times New Roman" w:hAnsi="Times New Roman" w:cs="Times New Roman"/>
+                <w:sz w:val="24"/>
+                <w:szCs w:val="24"/>
+              </w:rPr>
+              <w:t xml:space="preserve">: </w:t>
             </w:r>
             <w:r>
               <w:rPr>
@@ -4017,18 +4409,8 @@
                 <w:sz w:val="24"/>
                 <w:szCs w:val="24"/>
               </w:rPr>
-              <w:t>/</w:t>
-            </w:r>
-            <w:proofErr w:type="gramStart"/>
-            <w:r>
-              <w:rPr>
-                <w:rFonts w:ascii="Times New Roman" w:hAnsi="Times New Roman" w:cs="Times New Roman"/>
-                <w:sz w:val="24"/>
-                <w:szCs w:val="24"/>
-              </w:rPr>
-              <w:t>fields</w:t>
-            </w:r>
-            <w:proofErr w:type="gramEnd"/>
+              <w:t>/fields</w:t>
+            </w:r>
           </w:p>
         </w:tc>
         <w:tc>
@@ -4043,13 +4425,23 @@
                 <w:szCs w:val="24"/>
               </w:rPr>
             </w:pPr>
-            <w:r>
-              <w:rPr>
-                <w:rFonts w:ascii="Times New Roman" w:hAnsi="Times New Roman" w:cs="Times New Roman"/>
-                <w:sz w:val="24"/>
-                <w:szCs w:val="24"/>
-              </w:rPr>
-              <w:t>fieldid:</w:t>
+            <w:proofErr w:type="spellStart"/>
+            <w:r>
+              <w:rPr>
+                <w:rFonts w:ascii="Times New Roman" w:hAnsi="Times New Roman" w:cs="Times New Roman"/>
+                <w:sz w:val="24"/>
+                <w:szCs w:val="24"/>
+              </w:rPr>
+              <w:t>fieldid</w:t>
+            </w:r>
+            <w:proofErr w:type="spellEnd"/>
+            <w:r>
+              <w:rPr>
+                <w:rFonts w:ascii="Times New Roman" w:hAnsi="Times New Roman" w:cs="Times New Roman"/>
+                <w:sz w:val="24"/>
+                <w:szCs w:val="24"/>
+              </w:rPr>
+              <w:t>:</w:t>
             </w:r>
             <w:r>
               <w:rPr>
@@ -4068,6 +4460,7 @@
                 <w:szCs w:val="24"/>
               </w:rPr>
             </w:pPr>
+            <w:proofErr w:type="spellStart"/>
             <w:r>
               <w:rPr>
                 <w:rFonts w:ascii="Times New Roman" w:hAnsi="Times New Roman" w:cs="Times New Roman"/>
@@ -4076,6 +4469,7 @@
               </w:rPr>
               <w:t>field_name</w:t>
             </w:r>
+            <w:proofErr w:type="spellEnd"/>
             <w:r>
               <w:rPr>
                 <w:rFonts w:ascii="Times New Roman" w:hAnsi="Times New Roman" w:cs="Times New Roman"/>
@@ -4093,6 +4487,7 @@
                 <w:szCs w:val="24"/>
               </w:rPr>
             </w:pPr>
+            <w:proofErr w:type="spellStart"/>
             <w:r>
               <w:rPr>
                 <w:rFonts w:ascii="Times New Roman" w:hAnsi="Times New Roman" w:cs="Times New Roman"/>
@@ -4101,6 +4496,7 @@
               </w:rPr>
               <w:t>field_desc</w:t>
             </w:r>
+            <w:proofErr w:type="spellEnd"/>
             <w:r>
               <w:rPr>
                 <w:rFonts w:ascii="Times New Roman" w:hAnsi="Times New Roman" w:cs="Times New Roman"/>
@@ -4171,18 +4567,8 @@
                 <w:sz w:val="24"/>
                 <w:szCs w:val="24"/>
               </w:rPr>
-              <w:t>/</w:t>
-            </w:r>
-            <w:proofErr w:type="gramStart"/>
-            <w:r>
-              <w:rPr>
-                <w:rFonts w:ascii="Times New Roman" w:hAnsi="Times New Roman" w:cs="Times New Roman"/>
-                <w:sz w:val="24"/>
-                <w:szCs w:val="24"/>
-              </w:rPr>
-              <w:t>publications</w:t>
-            </w:r>
-            <w:proofErr w:type="gramEnd"/>
+              <w:t>/publications</w:t>
+            </w:r>
           </w:p>
         </w:tc>
         <w:tc>
@@ -4249,18 +4635,8 @@
                 <w:sz w:val="24"/>
                 <w:szCs w:val="24"/>
               </w:rPr>
-              <w:t>/</w:t>
-            </w:r>
-            <w:proofErr w:type="gramStart"/>
-            <w:r>
-              <w:rPr>
-                <w:rFonts w:ascii="Times New Roman" w:hAnsi="Times New Roman" w:cs="Times New Roman"/>
-                <w:sz w:val="24"/>
-                <w:szCs w:val="24"/>
-              </w:rPr>
-              <w:t>organizations</w:t>
-            </w:r>
-            <w:proofErr w:type="gramEnd"/>
+              <w:t>/organizations</w:t>
+            </w:r>
           </w:p>
         </w:tc>
         <w:tc>
@@ -4327,18 +4703,8 @@
                 <w:sz w:val="24"/>
                 <w:szCs w:val="24"/>
               </w:rPr>
-              <w:t>/</w:t>
-            </w:r>
-            <w:proofErr w:type="gramStart"/>
-            <w:r>
-              <w:rPr>
-                <w:rFonts w:ascii="Times New Roman" w:hAnsi="Times New Roman" w:cs="Times New Roman"/>
-                <w:sz w:val="24"/>
-                <w:szCs w:val="24"/>
-              </w:rPr>
-              <w:t>people</w:t>
-            </w:r>
-            <w:proofErr w:type="gramEnd"/>
+              <w:t>/people</w:t>
+            </w:r>
           </w:p>
         </w:tc>
         <w:tc>
@@ -4405,18 +4771,8 @@
                 <w:sz w:val="24"/>
                 <w:szCs w:val="24"/>
               </w:rPr>
-              <w:t>/</w:t>
-            </w:r>
-            <w:proofErr w:type="gramStart"/>
-            <w:r>
-              <w:rPr>
-                <w:rFonts w:ascii="Times New Roman" w:hAnsi="Times New Roman" w:cs="Times New Roman"/>
-                <w:sz w:val="24"/>
-                <w:szCs w:val="24"/>
-              </w:rPr>
-              <w:t>nominations</w:t>
-            </w:r>
-            <w:proofErr w:type="gramEnd"/>
+              <w:t>/nominations</w:t>
+            </w:r>
           </w:p>
         </w:tc>
         <w:tc>

</xml_diff>